<commit_message>
Null default project start/end date on import
</commit_message>
<xml_diff>
--- a/Test cases.docx
+++ b/Test cases.docx
@@ -1654,6 +1654,42 @@
         </w:numPr>
       </w:pPr>
       <w:r>
+        <w:t>Default start/end dates are blank</w:t>
+      </w:r>
+    </w:p>
+    <w:p>
+      <w:pPr>
+        <w:pStyle w:val="ListParagraph"/>
+        <w:numPr>
+          <w:ilvl w:val="4"/>
+          <w:numId w:val="1"/>
+        </w:numPr>
+      </w:pPr>
+      <w:r>
+        <w:t>Can clear a non-blank date and save it</w:t>
+      </w:r>
+    </w:p>
+    <w:p>
+      <w:pPr>
+        <w:pStyle w:val="ListParagraph"/>
+        <w:numPr>
+          <w:ilvl w:val="4"/>
+          <w:numId w:val="1"/>
+        </w:numPr>
+      </w:pPr>
+      <w:r>
+        <w:t xml:space="preserve">Blank dates are set to null </w:t>
+      </w:r>
+    </w:p>
+    <w:p>
+      <w:pPr>
+        <w:pStyle w:val="ListParagraph"/>
+        <w:numPr>
+          <w:ilvl w:val="3"/>
+          <w:numId w:val="1"/>
+        </w:numPr>
+      </w:pPr>
+      <w:r>
         <w:t>Can create project</w:t>
       </w:r>
     </w:p>
@@ -1738,130 +1774,142 @@
         </w:numPr>
       </w:pPr>
       <w:r>
-        <w:t>Can edit project</w:t>
-      </w:r>
-    </w:p>
-    <w:p>
-      <w:pPr>
-        <w:pStyle w:val="ListParagraph"/>
-        <w:numPr>
-          <w:ilvl w:val="2"/>
-          <w:numId w:val="1"/>
-        </w:numPr>
-      </w:pPr>
-      <w:r>
-        <w:t>Can download import template</w:t>
-      </w:r>
-    </w:p>
-    <w:p>
-      <w:pPr>
-        <w:pStyle w:val="ListParagraph"/>
-        <w:numPr>
-          <w:ilvl w:val="2"/>
-          <w:numId w:val="1"/>
-        </w:numPr>
-      </w:pPr>
-      <w:r>
-        <w:t>Can import customers/projects with template</w:t>
-      </w:r>
-    </w:p>
-    <w:p>
-      <w:pPr>
-        <w:pStyle w:val="ListParagraph"/>
-        <w:numPr>
-          <w:ilvl w:val="2"/>
-          <w:numId w:val="1"/>
-        </w:numPr>
-      </w:pPr>
-      <w:r>
-        <w:t>Can delete project</w:t>
-      </w:r>
-    </w:p>
-    <w:p>
-      <w:pPr>
-        <w:pStyle w:val="ListParagraph"/>
-        <w:numPr>
-          <w:ilvl w:val="3"/>
-          <w:numId w:val="1"/>
-        </w:numPr>
-      </w:pPr>
-      <w:r>
-        <w:t>Time entries for deleted projects show up</w:t>
-      </w:r>
-    </w:p>
-    <w:p>
-      <w:pPr>
-        <w:pStyle w:val="ListParagraph"/>
-        <w:numPr>
-          <w:ilvl w:val="3"/>
-          <w:numId w:val="1"/>
-        </w:numPr>
-      </w:pPr>
-      <w:r>
-        <w:t>They are disabled for users</w:t>
-      </w:r>
-    </w:p>
-    <w:p>
-      <w:pPr>
-        <w:pStyle w:val="ListParagraph"/>
-        <w:numPr>
-          <w:ilvl w:val="3"/>
-          <w:numId w:val="1"/>
-        </w:numPr>
-      </w:pPr>
-      <w:r>
-        <w:t>They are not disabled for managers</w:t>
-      </w:r>
-    </w:p>
-    <w:p>
-      <w:pPr>
-        <w:pStyle w:val="ListParagraph"/>
-        <w:numPr>
-          <w:ilvl w:val="3"/>
-          <w:numId w:val="1"/>
-        </w:numPr>
-      </w:pPr>
-      <w:r>
-        <w:t>Users cannot select deleted projects for new entries</w:t>
-      </w:r>
-    </w:p>
-    <w:p>
-      <w:pPr>
-        <w:pStyle w:val="ListParagraph"/>
-        <w:numPr>
-          <w:ilvl w:val="3"/>
-          <w:numId w:val="1"/>
-        </w:numPr>
-      </w:pPr>
-      <w:r>
-        <w:t>Managers can select deleted projects for new entries</w:t>
-      </w:r>
-    </w:p>
-    <w:p>
-      <w:pPr>
-        <w:pStyle w:val="ListParagraph"/>
-        <w:numPr>
-          <w:ilvl w:val="2"/>
-          <w:numId w:val="1"/>
-        </w:numPr>
-      </w:pPr>
-      <w:r>
-        <w:t>Can delete customer</w:t>
-      </w:r>
-    </w:p>
-    <w:p>
-      <w:pPr>
-        <w:pStyle w:val="ListParagraph"/>
-        <w:numPr>
-          <w:ilvl w:val="2"/>
-          <w:numId w:val="1"/>
-        </w:numPr>
-      </w:pPr>
-      <w:r>
-        <w:t>Can view project details, as user or manager</w:t>
+        <w:t>Can enter blank for dates and save it</w:t>
       </w:r>
       <w:bookmarkStart w:id="0" w:name="_GoBack"/>
       <w:bookmarkEnd w:id="0"/>
+    </w:p>
+    <w:p>
+      <w:pPr>
+        <w:pStyle w:val="ListParagraph"/>
+        <w:numPr>
+          <w:ilvl w:val="3"/>
+          <w:numId w:val="1"/>
+        </w:numPr>
+      </w:pPr>
+      <w:r>
+        <w:t>Can edit project</w:t>
+      </w:r>
+    </w:p>
+    <w:p>
+      <w:pPr>
+        <w:pStyle w:val="ListParagraph"/>
+        <w:numPr>
+          <w:ilvl w:val="2"/>
+          <w:numId w:val="1"/>
+        </w:numPr>
+      </w:pPr>
+      <w:r>
+        <w:t>Can download import template</w:t>
+      </w:r>
+    </w:p>
+    <w:p>
+      <w:pPr>
+        <w:pStyle w:val="ListParagraph"/>
+        <w:numPr>
+          <w:ilvl w:val="2"/>
+          <w:numId w:val="1"/>
+        </w:numPr>
+      </w:pPr>
+      <w:r>
+        <w:t>Can import customers/projects with template</w:t>
+      </w:r>
+    </w:p>
+    <w:p>
+      <w:pPr>
+        <w:pStyle w:val="ListParagraph"/>
+        <w:numPr>
+          <w:ilvl w:val="2"/>
+          <w:numId w:val="1"/>
+        </w:numPr>
+      </w:pPr>
+      <w:r>
+        <w:t>Can delete project</w:t>
+      </w:r>
+    </w:p>
+    <w:p>
+      <w:pPr>
+        <w:pStyle w:val="ListParagraph"/>
+        <w:numPr>
+          <w:ilvl w:val="3"/>
+          <w:numId w:val="1"/>
+        </w:numPr>
+      </w:pPr>
+      <w:r>
+        <w:t>Time entries for deleted projects show up</w:t>
+      </w:r>
+    </w:p>
+    <w:p>
+      <w:pPr>
+        <w:pStyle w:val="ListParagraph"/>
+        <w:numPr>
+          <w:ilvl w:val="3"/>
+          <w:numId w:val="1"/>
+        </w:numPr>
+      </w:pPr>
+      <w:r>
+        <w:t>They are disabled for users</w:t>
+      </w:r>
+    </w:p>
+    <w:p>
+      <w:pPr>
+        <w:pStyle w:val="ListParagraph"/>
+        <w:numPr>
+          <w:ilvl w:val="3"/>
+          <w:numId w:val="1"/>
+        </w:numPr>
+      </w:pPr>
+      <w:r>
+        <w:t>They are not disabled for managers</w:t>
+      </w:r>
+    </w:p>
+    <w:p>
+      <w:pPr>
+        <w:pStyle w:val="ListParagraph"/>
+        <w:numPr>
+          <w:ilvl w:val="3"/>
+          <w:numId w:val="1"/>
+        </w:numPr>
+      </w:pPr>
+      <w:r>
+        <w:t>Users cannot select deleted projects for new entries</w:t>
+      </w:r>
+    </w:p>
+    <w:p>
+      <w:pPr>
+        <w:pStyle w:val="ListParagraph"/>
+        <w:numPr>
+          <w:ilvl w:val="3"/>
+          <w:numId w:val="1"/>
+        </w:numPr>
+      </w:pPr>
+      <w:r>
+        <w:t>Managers can select deleted projects for new entries</w:t>
+      </w:r>
+    </w:p>
+    <w:p>
+      <w:pPr>
+        <w:pStyle w:val="ListParagraph"/>
+        <w:numPr>
+          <w:ilvl w:val="2"/>
+          <w:numId w:val="1"/>
+        </w:numPr>
+      </w:pPr>
+      <w:r>
+        <w:t>Can delete customer</w:t>
+      </w:r>
+    </w:p>
+    <w:p>
+      <w:pPr>
+        <w:pStyle w:val="ListParagraph"/>
+        <w:numPr>
+          <w:ilvl w:val="2"/>
+          <w:numId w:val="1"/>
+        </w:numPr>
+      </w:pPr>
+      <w:r>
+        <w:t>Can view project details, as user or manager</w:t>
+      </w:r>
     </w:p>
     <w:p>
       <w:pPr>

</xml_diff>

<commit_message>
Plugged Report db consolidated method into front end, got a start on debugging Project drop down.
</commit_message>
<xml_diff>
--- a/Test cases.docx
+++ b/Test cases.docx
@@ -1776,248 +1776,396 @@
       <w:r>
         <w:t>Can enter blank for dates and save it</w:t>
       </w:r>
+    </w:p>
+    <w:p>
+      <w:pPr>
+        <w:pStyle w:val="ListParagraph"/>
+        <w:numPr>
+          <w:ilvl w:val="3"/>
+          <w:numId w:val="1"/>
+        </w:numPr>
+      </w:pPr>
+      <w:r>
+        <w:t>Can edit project</w:t>
+      </w:r>
+    </w:p>
+    <w:p>
+      <w:pPr>
+        <w:pStyle w:val="ListParagraph"/>
+        <w:numPr>
+          <w:ilvl w:val="2"/>
+          <w:numId w:val="1"/>
+        </w:numPr>
+      </w:pPr>
+      <w:r>
+        <w:t>Can download import template</w:t>
+      </w:r>
+    </w:p>
+    <w:p>
+      <w:pPr>
+        <w:pStyle w:val="ListParagraph"/>
+        <w:numPr>
+          <w:ilvl w:val="2"/>
+          <w:numId w:val="1"/>
+        </w:numPr>
+      </w:pPr>
+      <w:r>
+        <w:t>Can import customers/projects with template</w:t>
+      </w:r>
+    </w:p>
+    <w:p>
+      <w:pPr>
+        <w:pStyle w:val="ListParagraph"/>
+        <w:numPr>
+          <w:ilvl w:val="2"/>
+          <w:numId w:val="1"/>
+        </w:numPr>
+      </w:pPr>
+      <w:r>
+        <w:t>Can delete project</w:t>
+      </w:r>
+    </w:p>
+    <w:p>
+      <w:pPr>
+        <w:pStyle w:val="ListParagraph"/>
+        <w:numPr>
+          <w:ilvl w:val="3"/>
+          <w:numId w:val="1"/>
+        </w:numPr>
+      </w:pPr>
+      <w:r>
+        <w:t>Time entries for deleted projects show up</w:t>
+      </w:r>
+    </w:p>
+    <w:p>
+      <w:pPr>
+        <w:pStyle w:val="ListParagraph"/>
+        <w:numPr>
+          <w:ilvl w:val="3"/>
+          <w:numId w:val="1"/>
+        </w:numPr>
+      </w:pPr>
+      <w:r>
+        <w:t>They are disabled for users</w:t>
+      </w:r>
+    </w:p>
+    <w:p>
+      <w:pPr>
+        <w:pStyle w:val="ListParagraph"/>
+        <w:numPr>
+          <w:ilvl w:val="3"/>
+          <w:numId w:val="1"/>
+        </w:numPr>
+      </w:pPr>
+      <w:r>
+        <w:t>They are not disabled for managers</w:t>
+      </w:r>
+    </w:p>
+    <w:p>
+      <w:pPr>
+        <w:pStyle w:val="ListParagraph"/>
+        <w:numPr>
+          <w:ilvl w:val="3"/>
+          <w:numId w:val="1"/>
+        </w:numPr>
+      </w:pPr>
+      <w:r>
+        <w:t>Users cannot select deleted projects for new entries</w:t>
+      </w:r>
+    </w:p>
+    <w:p>
+      <w:pPr>
+        <w:pStyle w:val="ListParagraph"/>
+        <w:numPr>
+          <w:ilvl w:val="3"/>
+          <w:numId w:val="1"/>
+        </w:numPr>
+      </w:pPr>
+      <w:r>
+        <w:t>Managers can select deleted projects for new entries</w:t>
+      </w:r>
+    </w:p>
+    <w:p>
+      <w:pPr>
+        <w:pStyle w:val="ListParagraph"/>
+        <w:numPr>
+          <w:ilvl w:val="2"/>
+          <w:numId w:val="1"/>
+        </w:numPr>
+      </w:pPr>
+      <w:r>
+        <w:t>Can delete customer</w:t>
+      </w:r>
+    </w:p>
+    <w:p>
+      <w:pPr>
+        <w:pStyle w:val="ListParagraph"/>
+        <w:numPr>
+          <w:ilvl w:val="2"/>
+          <w:numId w:val="1"/>
+        </w:numPr>
+      </w:pPr>
+      <w:r>
+        <w:t>Can view project details, as user or manager</w:t>
+      </w:r>
+    </w:p>
+    <w:p>
+      <w:pPr>
+        <w:pStyle w:val="ListParagraph"/>
+        <w:numPr>
+          <w:ilvl w:val="1"/>
+          <w:numId w:val="1"/>
+        </w:numPr>
+      </w:pPr>
+      <w:r>
+        <w:t>Reports</w:t>
+      </w:r>
+    </w:p>
+    <w:p>
+      <w:pPr>
+        <w:pStyle w:val="ListParagraph"/>
+        <w:numPr>
+          <w:ilvl w:val="2"/>
+          <w:numId w:val="1"/>
+        </w:numPr>
+      </w:pPr>
+      <w:r>
+        <w:t>Cannot access page as user, only as manager</w:t>
+      </w:r>
+    </w:p>
+    <w:p>
+      <w:pPr>
+        <w:pStyle w:val="ListParagraph"/>
+        <w:numPr>
+          <w:ilvl w:val="2"/>
+          <w:numId w:val="1"/>
+        </w:numPr>
+      </w:pPr>
+      <w:r>
+        <w:t>Only users with subscription to TT in org are shown</w:t>
+      </w:r>
+    </w:p>
+    <w:p>
+      <w:pPr>
+        <w:pStyle w:val="ListParagraph"/>
+        <w:numPr>
+          <w:ilvl w:val="2"/>
+          <w:numId w:val="1"/>
+        </w:numPr>
+      </w:pPr>
+      <w:r>
+        <w:t>Can filter by user</w:t>
+      </w:r>
+    </w:p>
+    <w:p>
+      <w:pPr>
+        <w:pStyle w:val="ListParagraph"/>
+        <w:numPr>
+          <w:ilvl w:val="2"/>
+          <w:numId w:val="1"/>
+        </w:numPr>
+      </w:pPr>
+      <w:r>
+        <w:t>Only customers within org are shown</w:t>
+      </w:r>
+    </w:p>
+    <w:p>
+      <w:pPr>
+        <w:pStyle w:val="ListParagraph"/>
+        <w:numPr>
+          <w:ilvl w:val="2"/>
+          <w:numId w:val="1"/>
+        </w:numPr>
+      </w:pPr>
+      <w:r>
+        <w:t>Can filter by customer</w:t>
+      </w:r>
+    </w:p>
+    <w:p>
+      <w:pPr>
+        <w:pStyle w:val="ListParagraph"/>
+        <w:numPr>
+          <w:ilvl w:val="3"/>
+          <w:numId w:val="1"/>
+        </w:numPr>
+      </w:pPr>
+      <w:r>
+        <w:t>Only projects under that customer are shown</w:t>
+      </w:r>
+    </w:p>
+    <w:p>
+      <w:pPr>
+        <w:pStyle w:val="ListParagraph"/>
+        <w:numPr>
+          <w:ilvl w:val="3"/>
+          <w:numId w:val="1"/>
+        </w:numPr>
+      </w:pPr>
+      <w:r>
+        <w:t>Can</w:t>
+      </w:r>
+      <w:r>
+        <w:t xml:space="preserve"> filter by project</w:t>
+      </w:r>
+    </w:p>
+    <w:p>
+      <w:pPr>
+        <w:pStyle w:val="ListParagraph"/>
+        <w:numPr>
+          <w:ilvl w:val="2"/>
+          <w:numId w:val="1"/>
+        </w:numPr>
+      </w:pPr>
+      <w:r>
+        <w:t>Can filter by start/end date</w:t>
+      </w:r>
+    </w:p>
+    <w:p>
+      <w:pPr>
+        <w:pStyle w:val="ListParagraph"/>
+        <w:numPr>
+          <w:ilvl w:val="2"/>
+          <w:numId w:val="1"/>
+        </w:numPr>
+      </w:pPr>
+      <w:r>
+        <w:t>Cannot choose start date after end date</w:t>
+      </w:r>
+    </w:p>
+    <w:p>
+      <w:pPr>
+        <w:pStyle w:val="ListParagraph"/>
+        <w:numPr>
+          <w:ilvl w:val="2"/>
+          <w:numId w:val="1"/>
+        </w:numPr>
+      </w:pPr>
+      <w:r>
+        <w:t>Can preview valid selection</w:t>
+      </w:r>
+    </w:p>
+    <w:p>
+      <w:pPr>
+        <w:pStyle w:val="ListParagraph"/>
+        <w:numPr>
+          <w:ilvl w:val="3"/>
+          <w:numId w:val="1"/>
+        </w:numPr>
+      </w:pPr>
+      <w:r>
+        <w:t>Only shows users that match filter</w:t>
+      </w:r>
+    </w:p>
+    <w:p>
+      <w:pPr>
+        <w:pStyle w:val="ListParagraph"/>
+        <w:numPr>
+          <w:ilvl w:val="3"/>
+          <w:numId w:val="1"/>
+        </w:numPr>
+      </w:pPr>
+      <w:r>
+        <w:t>Only shows customers that match filter</w:t>
+      </w:r>
+    </w:p>
+    <w:p>
+      <w:pPr>
+        <w:pStyle w:val="ListParagraph"/>
+        <w:numPr>
+          <w:ilvl w:val="3"/>
+          <w:numId w:val="1"/>
+        </w:numPr>
+      </w:pPr>
+      <w:r>
+        <w:t>Only shows projects that match filter</w:t>
+      </w:r>
+    </w:p>
+    <w:p>
+      <w:pPr>
+        <w:pStyle w:val="ListParagraph"/>
+        <w:numPr>
+          <w:ilvl w:val="3"/>
+          <w:numId w:val="1"/>
+        </w:numPr>
+      </w:pPr>
+      <w:r>
+        <w:t>Only shows dates that match filter</w:t>
+      </w:r>
+    </w:p>
+    <w:p>
+      <w:pPr>
+        <w:pStyle w:val="ListParagraph"/>
+        <w:numPr>
+          <w:ilvl w:val="3"/>
+          <w:numId w:val="1"/>
+        </w:numPr>
+      </w:pPr>
+      <w:r>
+        <w:t>Filter settings are maintained</w:t>
+      </w:r>
+    </w:p>
+    <w:p>
+      <w:pPr>
+        <w:pStyle w:val="ListParagraph"/>
+        <w:numPr>
+          <w:ilvl w:val="2"/>
+          <w:numId w:val="1"/>
+        </w:numPr>
+      </w:pPr>
+      <w:r>
+        <w:t>Can export valid selection</w:t>
+      </w:r>
+    </w:p>
+    <w:p>
+      <w:pPr>
+        <w:pStyle w:val="ListParagraph"/>
+        <w:numPr>
+          <w:ilvl w:val="3"/>
+          <w:numId w:val="1"/>
+        </w:numPr>
+      </w:pPr>
+      <w:r>
+        <w:t>Only shows users that match filter</w:t>
+      </w:r>
+    </w:p>
+    <w:p>
+      <w:pPr>
+        <w:pStyle w:val="ListParagraph"/>
+        <w:numPr>
+          <w:ilvl w:val="3"/>
+          <w:numId w:val="1"/>
+        </w:numPr>
+      </w:pPr>
+      <w:r>
+        <w:t>Only shows customers that match filter</w:t>
+      </w:r>
+    </w:p>
+    <w:p>
+      <w:pPr>
+        <w:pStyle w:val="ListParagraph"/>
+        <w:numPr>
+          <w:ilvl w:val="3"/>
+          <w:numId w:val="1"/>
+        </w:numPr>
+      </w:pPr>
+      <w:r>
+        <w:t>Only shows projects that match filter</w:t>
+      </w:r>
+    </w:p>
+    <w:p>
+      <w:pPr>
+        <w:pStyle w:val="ListParagraph"/>
+        <w:numPr>
+          <w:ilvl w:val="3"/>
+          <w:numId w:val="1"/>
+        </w:numPr>
+      </w:pPr>
+      <w:r>
+        <w:lastRenderedPageBreak/>
+        <w:t>Only shows dates that match filter</w:t>
+      </w:r>
       <w:bookmarkStart w:id="0" w:name="_GoBack"/>
       <w:bookmarkEnd w:id="0"/>
-    </w:p>
-    <w:p>
-      <w:pPr>
-        <w:pStyle w:val="ListParagraph"/>
-        <w:numPr>
-          <w:ilvl w:val="3"/>
-          <w:numId w:val="1"/>
-        </w:numPr>
-      </w:pPr>
-      <w:r>
-        <w:t>Can edit project</w:t>
-      </w:r>
-    </w:p>
-    <w:p>
-      <w:pPr>
-        <w:pStyle w:val="ListParagraph"/>
-        <w:numPr>
-          <w:ilvl w:val="2"/>
-          <w:numId w:val="1"/>
-        </w:numPr>
-      </w:pPr>
-      <w:r>
-        <w:t>Can download import template</w:t>
-      </w:r>
-    </w:p>
-    <w:p>
-      <w:pPr>
-        <w:pStyle w:val="ListParagraph"/>
-        <w:numPr>
-          <w:ilvl w:val="2"/>
-          <w:numId w:val="1"/>
-        </w:numPr>
-      </w:pPr>
-      <w:r>
-        <w:t>Can import customers/projects with template</w:t>
-      </w:r>
-    </w:p>
-    <w:p>
-      <w:pPr>
-        <w:pStyle w:val="ListParagraph"/>
-        <w:numPr>
-          <w:ilvl w:val="2"/>
-          <w:numId w:val="1"/>
-        </w:numPr>
-      </w:pPr>
-      <w:r>
-        <w:t>Can delete project</w:t>
-      </w:r>
-    </w:p>
-    <w:p>
-      <w:pPr>
-        <w:pStyle w:val="ListParagraph"/>
-        <w:numPr>
-          <w:ilvl w:val="3"/>
-          <w:numId w:val="1"/>
-        </w:numPr>
-      </w:pPr>
-      <w:r>
-        <w:t>Time entries for deleted projects show up</w:t>
-      </w:r>
-    </w:p>
-    <w:p>
-      <w:pPr>
-        <w:pStyle w:val="ListParagraph"/>
-        <w:numPr>
-          <w:ilvl w:val="3"/>
-          <w:numId w:val="1"/>
-        </w:numPr>
-      </w:pPr>
-      <w:r>
-        <w:t>They are disabled for users</w:t>
-      </w:r>
-    </w:p>
-    <w:p>
-      <w:pPr>
-        <w:pStyle w:val="ListParagraph"/>
-        <w:numPr>
-          <w:ilvl w:val="3"/>
-          <w:numId w:val="1"/>
-        </w:numPr>
-      </w:pPr>
-      <w:r>
-        <w:t>They are not disabled for managers</w:t>
-      </w:r>
-    </w:p>
-    <w:p>
-      <w:pPr>
-        <w:pStyle w:val="ListParagraph"/>
-        <w:numPr>
-          <w:ilvl w:val="3"/>
-          <w:numId w:val="1"/>
-        </w:numPr>
-      </w:pPr>
-      <w:r>
-        <w:t>Users cannot select deleted projects for new entries</w:t>
-      </w:r>
-    </w:p>
-    <w:p>
-      <w:pPr>
-        <w:pStyle w:val="ListParagraph"/>
-        <w:numPr>
-          <w:ilvl w:val="3"/>
-          <w:numId w:val="1"/>
-        </w:numPr>
-      </w:pPr>
-      <w:r>
-        <w:t>Managers can select deleted projects for new entries</w:t>
-      </w:r>
-    </w:p>
-    <w:p>
-      <w:pPr>
-        <w:pStyle w:val="ListParagraph"/>
-        <w:numPr>
-          <w:ilvl w:val="2"/>
-          <w:numId w:val="1"/>
-        </w:numPr>
-      </w:pPr>
-      <w:r>
-        <w:t>Can delete customer</w:t>
-      </w:r>
-    </w:p>
-    <w:p>
-      <w:pPr>
-        <w:pStyle w:val="ListParagraph"/>
-        <w:numPr>
-          <w:ilvl w:val="2"/>
-          <w:numId w:val="1"/>
-        </w:numPr>
-      </w:pPr>
-      <w:r>
-        <w:t>Can view project details, as user or manager</w:t>
-      </w:r>
-    </w:p>
-    <w:p>
-      <w:pPr>
-        <w:pStyle w:val="ListParagraph"/>
-        <w:numPr>
-          <w:ilvl w:val="1"/>
-          <w:numId w:val="1"/>
-        </w:numPr>
-      </w:pPr>
-      <w:r>
-        <w:t>Reports</w:t>
-      </w:r>
-    </w:p>
-    <w:p>
-      <w:pPr>
-        <w:pStyle w:val="ListParagraph"/>
-        <w:numPr>
-          <w:ilvl w:val="2"/>
-          <w:numId w:val="1"/>
-        </w:numPr>
-      </w:pPr>
-      <w:r>
-        <w:t>Cannot access page as user, only as manager</w:t>
-      </w:r>
-    </w:p>
-    <w:p>
-      <w:pPr>
-        <w:pStyle w:val="ListParagraph"/>
-        <w:numPr>
-          <w:ilvl w:val="2"/>
-          <w:numId w:val="1"/>
-        </w:numPr>
-      </w:pPr>
-      <w:r>
-        <w:t>Can filter by user</w:t>
-      </w:r>
-    </w:p>
-    <w:p>
-      <w:pPr>
-        <w:pStyle w:val="ListParagraph"/>
-        <w:numPr>
-          <w:ilvl w:val="2"/>
-          <w:numId w:val="1"/>
-        </w:numPr>
-      </w:pPr>
-      <w:r>
-        <w:t>Can filter by customer</w:t>
-      </w:r>
-    </w:p>
-    <w:p>
-      <w:pPr>
-        <w:pStyle w:val="ListParagraph"/>
-        <w:numPr>
-          <w:ilvl w:val="2"/>
-          <w:numId w:val="1"/>
-        </w:numPr>
-      </w:pPr>
-      <w:r>
-        <w:t>With customer selected, can filter by project</w:t>
-      </w:r>
-    </w:p>
-    <w:p>
-      <w:pPr>
-        <w:pStyle w:val="ListParagraph"/>
-        <w:numPr>
-          <w:ilvl w:val="2"/>
-          <w:numId w:val="1"/>
-        </w:numPr>
-      </w:pPr>
-      <w:r>
-        <w:t>Can filter by start/end date</w:t>
-      </w:r>
-    </w:p>
-    <w:p>
-      <w:pPr>
-        <w:pStyle w:val="ListParagraph"/>
-        <w:numPr>
-          <w:ilvl w:val="2"/>
-          <w:numId w:val="1"/>
-        </w:numPr>
-      </w:pPr>
-      <w:r>
-        <w:t>Cannot choose start date after end date</w:t>
-      </w:r>
-    </w:p>
-    <w:p>
-      <w:pPr>
-        <w:pStyle w:val="ListParagraph"/>
-        <w:numPr>
-          <w:ilvl w:val="2"/>
-          <w:numId w:val="1"/>
-        </w:numPr>
-      </w:pPr>
-      <w:r>
-        <w:t>Can preview valid selection</w:t>
-      </w:r>
-    </w:p>
-    <w:p>
-      <w:pPr>
-        <w:pStyle w:val="ListParagraph"/>
-        <w:numPr>
-          <w:ilvl w:val="2"/>
-          <w:numId w:val="1"/>
-        </w:numPr>
-      </w:pPr>
-      <w:r>
-        <w:t>Can export valid selection</w:t>
-      </w:r>
     </w:p>
     <w:p>
       <w:pPr>

</xml_diff>

<commit_message>
Fixed bug of javascript error when creating org (no old subdomain name).
</commit_message>
<xml_diff>
--- a/Test cases.docx
+++ b/Test cases.docx
@@ -1776,248 +1776,396 @@
       <w:r>
         <w:t>Can enter blank for dates and save it</w:t>
       </w:r>
+    </w:p>
+    <w:p>
+      <w:pPr>
+        <w:pStyle w:val="ListParagraph"/>
+        <w:numPr>
+          <w:ilvl w:val="3"/>
+          <w:numId w:val="1"/>
+        </w:numPr>
+      </w:pPr>
+      <w:r>
+        <w:t>Can edit project</w:t>
+      </w:r>
+    </w:p>
+    <w:p>
+      <w:pPr>
+        <w:pStyle w:val="ListParagraph"/>
+        <w:numPr>
+          <w:ilvl w:val="2"/>
+          <w:numId w:val="1"/>
+        </w:numPr>
+      </w:pPr>
+      <w:r>
+        <w:t>Can download import template</w:t>
+      </w:r>
+    </w:p>
+    <w:p>
+      <w:pPr>
+        <w:pStyle w:val="ListParagraph"/>
+        <w:numPr>
+          <w:ilvl w:val="2"/>
+          <w:numId w:val="1"/>
+        </w:numPr>
+      </w:pPr>
+      <w:r>
+        <w:t>Can import customers/projects with template</w:t>
+      </w:r>
+    </w:p>
+    <w:p>
+      <w:pPr>
+        <w:pStyle w:val="ListParagraph"/>
+        <w:numPr>
+          <w:ilvl w:val="2"/>
+          <w:numId w:val="1"/>
+        </w:numPr>
+      </w:pPr>
+      <w:r>
+        <w:t>Can delete project</w:t>
+      </w:r>
+    </w:p>
+    <w:p>
+      <w:pPr>
+        <w:pStyle w:val="ListParagraph"/>
+        <w:numPr>
+          <w:ilvl w:val="3"/>
+          <w:numId w:val="1"/>
+        </w:numPr>
+      </w:pPr>
+      <w:r>
+        <w:t>Time entries for deleted projects show up</w:t>
+      </w:r>
+    </w:p>
+    <w:p>
+      <w:pPr>
+        <w:pStyle w:val="ListParagraph"/>
+        <w:numPr>
+          <w:ilvl w:val="3"/>
+          <w:numId w:val="1"/>
+        </w:numPr>
+      </w:pPr>
+      <w:r>
+        <w:t>They are disabled for users</w:t>
+      </w:r>
+    </w:p>
+    <w:p>
+      <w:pPr>
+        <w:pStyle w:val="ListParagraph"/>
+        <w:numPr>
+          <w:ilvl w:val="3"/>
+          <w:numId w:val="1"/>
+        </w:numPr>
+      </w:pPr>
+      <w:r>
+        <w:t>They are not disabled for managers</w:t>
+      </w:r>
+    </w:p>
+    <w:p>
+      <w:pPr>
+        <w:pStyle w:val="ListParagraph"/>
+        <w:numPr>
+          <w:ilvl w:val="3"/>
+          <w:numId w:val="1"/>
+        </w:numPr>
+      </w:pPr>
+      <w:r>
+        <w:t>Users cannot select deleted projects for new entries</w:t>
+      </w:r>
+    </w:p>
+    <w:p>
+      <w:pPr>
+        <w:pStyle w:val="ListParagraph"/>
+        <w:numPr>
+          <w:ilvl w:val="3"/>
+          <w:numId w:val="1"/>
+        </w:numPr>
+      </w:pPr>
+      <w:r>
+        <w:t>Managers can select deleted projects for new entries</w:t>
+      </w:r>
+    </w:p>
+    <w:p>
+      <w:pPr>
+        <w:pStyle w:val="ListParagraph"/>
+        <w:numPr>
+          <w:ilvl w:val="2"/>
+          <w:numId w:val="1"/>
+        </w:numPr>
+      </w:pPr>
+      <w:r>
+        <w:t>Can delete customer</w:t>
+      </w:r>
+    </w:p>
+    <w:p>
+      <w:pPr>
+        <w:pStyle w:val="ListParagraph"/>
+        <w:numPr>
+          <w:ilvl w:val="2"/>
+          <w:numId w:val="1"/>
+        </w:numPr>
+      </w:pPr>
+      <w:r>
+        <w:t>Can view project details, as user or manager</w:t>
+      </w:r>
+    </w:p>
+    <w:p>
+      <w:pPr>
+        <w:pStyle w:val="ListParagraph"/>
+        <w:numPr>
+          <w:ilvl w:val="1"/>
+          <w:numId w:val="1"/>
+        </w:numPr>
+      </w:pPr>
+      <w:r>
+        <w:t>Reports</w:t>
+      </w:r>
+    </w:p>
+    <w:p>
+      <w:pPr>
+        <w:pStyle w:val="ListParagraph"/>
+        <w:numPr>
+          <w:ilvl w:val="2"/>
+          <w:numId w:val="1"/>
+        </w:numPr>
+      </w:pPr>
+      <w:r>
+        <w:t>Cannot access page as user, only as manager</w:t>
+      </w:r>
+    </w:p>
+    <w:p>
+      <w:pPr>
+        <w:pStyle w:val="ListParagraph"/>
+        <w:numPr>
+          <w:ilvl w:val="2"/>
+          <w:numId w:val="1"/>
+        </w:numPr>
+      </w:pPr>
+      <w:r>
+        <w:t>Only users with subscription to TT in org are shown</w:t>
+      </w:r>
+    </w:p>
+    <w:p>
+      <w:pPr>
+        <w:pStyle w:val="ListParagraph"/>
+        <w:numPr>
+          <w:ilvl w:val="2"/>
+          <w:numId w:val="1"/>
+        </w:numPr>
+      </w:pPr>
+      <w:r>
+        <w:t>Can filter by user</w:t>
+      </w:r>
+    </w:p>
+    <w:p>
+      <w:pPr>
+        <w:pStyle w:val="ListParagraph"/>
+        <w:numPr>
+          <w:ilvl w:val="2"/>
+          <w:numId w:val="1"/>
+        </w:numPr>
+      </w:pPr>
+      <w:r>
+        <w:t>Only customers within org are shown</w:t>
+      </w:r>
+    </w:p>
+    <w:p>
+      <w:pPr>
+        <w:pStyle w:val="ListParagraph"/>
+        <w:numPr>
+          <w:ilvl w:val="2"/>
+          <w:numId w:val="1"/>
+        </w:numPr>
+      </w:pPr>
+      <w:r>
+        <w:t>Can filter by customer</w:t>
+      </w:r>
+    </w:p>
+    <w:p>
+      <w:pPr>
+        <w:pStyle w:val="ListParagraph"/>
+        <w:numPr>
+          <w:ilvl w:val="3"/>
+          <w:numId w:val="1"/>
+        </w:numPr>
+      </w:pPr>
+      <w:r>
+        <w:t>Only projects under that customer are shown</w:t>
+      </w:r>
+    </w:p>
+    <w:p>
+      <w:pPr>
+        <w:pStyle w:val="ListParagraph"/>
+        <w:numPr>
+          <w:ilvl w:val="3"/>
+          <w:numId w:val="1"/>
+        </w:numPr>
+      </w:pPr>
+      <w:r>
+        <w:t>Can</w:t>
+      </w:r>
+      <w:r>
+        <w:t xml:space="preserve"> filter by project</w:t>
+      </w:r>
+    </w:p>
+    <w:p>
+      <w:pPr>
+        <w:pStyle w:val="ListParagraph"/>
+        <w:numPr>
+          <w:ilvl w:val="2"/>
+          <w:numId w:val="1"/>
+        </w:numPr>
+      </w:pPr>
+      <w:r>
+        <w:t>Can filter by start/end date</w:t>
+      </w:r>
+    </w:p>
+    <w:p>
+      <w:pPr>
+        <w:pStyle w:val="ListParagraph"/>
+        <w:numPr>
+          <w:ilvl w:val="2"/>
+          <w:numId w:val="1"/>
+        </w:numPr>
+      </w:pPr>
+      <w:r>
+        <w:t>Cannot choose start date after end date</w:t>
+      </w:r>
+    </w:p>
+    <w:p>
+      <w:pPr>
+        <w:pStyle w:val="ListParagraph"/>
+        <w:numPr>
+          <w:ilvl w:val="2"/>
+          <w:numId w:val="1"/>
+        </w:numPr>
+      </w:pPr>
+      <w:r>
+        <w:t>Can preview valid selection</w:t>
+      </w:r>
+    </w:p>
+    <w:p>
+      <w:pPr>
+        <w:pStyle w:val="ListParagraph"/>
+        <w:numPr>
+          <w:ilvl w:val="3"/>
+          <w:numId w:val="1"/>
+        </w:numPr>
+      </w:pPr>
+      <w:r>
+        <w:t>Only shows users that match filter</w:t>
+      </w:r>
+    </w:p>
+    <w:p>
+      <w:pPr>
+        <w:pStyle w:val="ListParagraph"/>
+        <w:numPr>
+          <w:ilvl w:val="3"/>
+          <w:numId w:val="1"/>
+        </w:numPr>
+      </w:pPr>
+      <w:r>
+        <w:t>Only shows customers that match filter</w:t>
+      </w:r>
+    </w:p>
+    <w:p>
+      <w:pPr>
+        <w:pStyle w:val="ListParagraph"/>
+        <w:numPr>
+          <w:ilvl w:val="3"/>
+          <w:numId w:val="1"/>
+        </w:numPr>
+      </w:pPr>
+      <w:r>
+        <w:t>Only shows projects that match filter</w:t>
+      </w:r>
+    </w:p>
+    <w:p>
+      <w:pPr>
+        <w:pStyle w:val="ListParagraph"/>
+        <w:numPr>
+          <w:ilvl w:val="3"/>
+          <w:numId w:val="1"/>
+        </w:numPr>
+      </w:pPr>
+      <w:r>
+        <w:t>Only shows dates that match filter</w:t>
+      </w:r>
+    </w:p>
+    <w:p>
+      <w:pPr>
+        <w:pStyle w:val="ListParagraph"/>
+        <w:numPr>
+          <w:ilvl w:val="3"/>
+          <w:numId w:val="1"/>
+        </w:numPr>
+      </w:pPr>
+      <w:r>
+        <w:t>Filter settings are maintained</w:t>
+      </w:r>
+    </w:p>
+    <w:p>
+      <w:pPr>
+        <w:pStyle w:val="ListParagraph"/>
+        <w:numPr>
+          <w:ilvl w:val="2"/>
+          <w:numId w:val="1"/>
+        </w:numPr>
+      </w:pPr>
+      <w:r>
+        <w:t>Can export valid selection</w:t>
+      </w:r>
+    </w:p>
+    <w:p>
+      <w:pPr>
+        <w:pStyle w:val="ListParagraph"/>
+        <w:numPr>
+          <w:ilvl w:val="3"/>
+          <w:numId w:val="1"/>
+        </w:numPr>
+      </w:pPr>
+      <w:r>
+        <w:t>Only shows users that match filter</w:t>
+      </w:r>
+    </w:p>
+    <w:p>
+      <w:pPr>
+        <w:pStyle w:val="ListParagraph"/>
+        <w:numPr>
+          <w:ilvl w:val="3"/>
+          <w:numId w:val="1"/>
+        </w:numPr>
+      </w:pPr>
+      <w:r>
+        <w:t>Only shows customers that match filter</w:t>
+      </w:r>
+    </w:p>
+    <w:p>
+      <w:pPr>
+        <w:pStyle w:val="ListParagraph"/>
+        <w:numPr>
+          <w:ilvl w:val="3"/>
+          <w:numId w:val="1"/>
+        </w:numPr>
+      </w:pPr>
+      <w:r>
+        <w:t>Only shows projects that match filter</w:t>
+      </w:r>
+    </w:p>
+    <w:p>
+      <w:pPr>
+        <w:pStyle w:val="ListParagraph"/>
+        <w:numPr>
+          <w:ilvl w:val="3"/>
+          <w:numId w:val="1"/>
+        </w:numPr>
+      </w:pPr>
+      <w:r>
+        <w:lastRenderedPageBreak/>
+        <w:t>Only shows dates that match filter</w:t>
+      </w:r>
       <w:bookmarkStart w:id="0" w:name="_GoBack"/>
       <w:bookmarkEnd w:id="0"/>
-    </w:p>
-    <w:p>
-      <w:pPr>
-        <w:pStyle w:val="ListParagraph"/>
-        <w:numPr>
-          <w:ilvl w:val="3"/>
-          <w:numId w:val="1"/>
-        </w:numPr>
-      </w:pPr>
-      <w:r>
-        <w:t>Can edit project</w:t>
-      </w:r>
-    </w:p>
-    <w:p>
-      <w:pPr>
-        <w:pStyle w:val="ListParagraph"/>
-        <w:numPr>
-          <w:ilvl w:val="2"/>
-          <w:numId w:val="1"/>
-        </w:numPr>
-      </w:pPr>
-      <w:r>
-        <w:t>Can download import template</w:t>
-      </w:r>
-    </w:p>
-    <w:p>
-      <w:pPr>
-        <w:pStyle w:val="ListParagraph"/>
-        <w:numPr>
-          <w:ilvl w:val="2"/>
-          <w:numId w:val="1"/>
-        </w:numPr>
-      </w:pPr>
-      <w:r>
-        <w:t>Can import customers/projects with template</w:t>
-      </w:r>
-    </w:p>
-    <w:p>
-      <w:pPr>
-        <w:pStyle w:val="ListParagraph"/>
-        <w:numPr>
-          <w:ilvl w:val="2"/>
-          <w:numId w:val="1"/>
-        </w:numPr>
-      </w:pPr>
-      <w:r>
-        <w:t>Can delete project</w:t>
-      </w:r>
-    </w:p>
-    <w:p>
-      <w:pPr>
-        <w:pStyle w:val="ListParagraph"/>
-        <w:numPr>
-          <w:ilvl w:val="3"/>
-          <w:numId w:val="1"/>
-        </w:numPr>
-      </w:pPr>
-      <w:r>
-        <w:t>Time entries for deleted projects show up</w:t>
-      </w:r>
-    </w:p>
-    <w:p>
-      <w:pPr>
-        <w:pStyle w:val="ListParagraph"/>
-        <w:numPr>
-          <w:ilvl w:val="3"/>
-          <w:numId w:val="1"/>
-        </w:numPr>
-      </w:pPr>
-      <w:r>
-        <w:t>They are disabled for users</w:t>
-      </w:r>
-    </w:p>
-    <w:p>
-      <w:pPr>
-        <w:pStyle w:val="ListParagraph"/>
-        <w:numPr>
-          <w:ilvl w:val="3"/>
-          <w:numId w:val="1"/>
-        </w:numPr>
-      </w:pPr>
-      <w:r>
-        <w:t>They are not disabled for managers</w:t>
-      </w:r>
-    </w:p>
-    <w:p>
-      <w:pPr>
-        <w:pStyle w:val="ListParagraph"/>
-        <w:numPr>
-          <w:ilvl w:val="3"/>
-          <w:numId w:val="1"/>
-        </w:numPr>
-      </w:pPr>
-      <w:r>
-        <w:t>Users cannot select deleted projects for new entries</w:t>
-      </w:r>
-    </w:p>
-    <w:p>
-      <w:pPr>
-        <w:pStyle w:val="ListParagraph"/>
-        <w:numPr>
-          <w:ilvl w:val="3"/>
-          <w:numId w:val="1"/>
-        </w:numPr>
-      </w:pPr>
-      <w:r>
-        <w:t>Managers can select deleted projects for new entries</w:t>
-      </w:r>
-    </w:p>
-    <w:p>
-      <w:pPr>
-        <w:pStyle w:val="ListParagraph"/>
-        <w:numPr>
-          <w:ilvl w:val="2"/>
-          <w:numId w:val="1"/>
-        </w:numPr>
-      </w:pPr>
-      <w:r>
-        <w:t>Can delete customer</w:t>
-      </w:r>
-    </w:p>
-    <w:p>
-      <w:pPr>
-        <w:pStyle w:val="ListParagraph"/>
-        <w:numPr>
-          <w:ilvl w:val="2"/>
-          <w:numId w:val="1"/>
-        </w:numPr>
-      </w:pPr>
-      <w:r>
-        <w:t>Can view project details, as user or manager</w:t>
-      </w:r>
-    </w:p>
-    <w:p>
-      <w:pPr>
-        <w:pStyle w:val="ListParagraph"/>
-        <w:numPr>
-          <w:ilvl w:val="1"/>
-          <w:numId w:val="1"/>
-        </w:numPr>
-      </w:pPr>
-      <w:r>
-        <w:t>Reports</w:t>
-      </w:r>
-    </w:p>
-    <w:p>
-      <w:pPr>
-        <w:pStyle w:val="ListParagraph"/>
-        <w:numPr>
-          <w:ilvl w:val="2"/>
-          <w:numId w:val="1"/>
-        </w:numPr>
-      </w:pPr>
-      <w:r>
-        <w:t>Cannot access page as user, only as manager</w:t>
-      </w:r>
-    </w:p>
-    <w:p>
-      <w:pPr>
-        <w:pStyle w:val="ListParagraph"/>
-        <w:numPr>
-          <w:ilvl w:val="2"/>
-          <w:numId w:val="1"/>
-        </w:numPr>
-      </w:pPr>
-      <w:r>
-        <w:t>Can filter by user</w:t>
-      </w:r>
-    </w:p>
-    <w:p>
-      <w:pPr>
-        <w:pStyle w:val="ListParagraph"/>
-        <w:numPr>
-          <w:ilvl w:val="2"/>
-          <w:numId w:val="1"/>
-        </w:numPr>
-      </w:pPr>
-      <w:r>
-        <w:t>Can filter by customer</w:t>
-      </w:r>
-    </w:p>
-    <w:p>
-      <w:pPr>
-        <w:pStyle w:val="ListParagraph"/>
-        <w:numPr>
-          <w:ilvl w:val="2"/>
-          <w:numId w:val="1"/>
-        </w:numPr>
-      </w:pPr>
-      <w:r>
-        <w:t>With customer selected, can filter by project</w:t>
-      </w:r>
-    </w:p>
-    <w:p>
-      <w:pPr>
-        <w:pStyle w:val="ListParagraph"/>
-        <w:numPr>
-          <w:ilvl w:val="2"/>
-          <w:numId w:val="1"/>
-        </w:numPr>
-      </w:pPr>
-      <w:r>
-        <w:t>Can filter by start/end date</w:t>
-      </w:r>
-    </w:p>
-    <w:p>
-      <w:pPr>
-        <w:pStyle w:val="ListParagraph"/>
-        <w:numPr>
-          <w:ilvl w:val="2"/>
-          <w:numId w:val="1"/>
-        </w:numPr>
-      </w:pPr>
-      <w:r>
-        <w:t>Cannot choose start date after end date</w:t>
-      </w:r>
-    </w:p>
-    <w:p>
-      <w:pPr>
-        <w:pStyle w:val="ListParagraph"/>
-        <w:numPr>
-          <w:ilvl w:val="2"/>
-          <w:numId w:val="1"/>
-        </w:numPr>
-      </w:pPr>
-      <w:r>
-        <w:t>Can preview valid selection</w:t>
-      </w:r>
-    </w:p>
-    <w:p>
-      <w:pPr>
-        <w:pStyle w:val="ListParagraph"/>
-        <w:numPr>
-          <w:ilvl w:val="2"/>
-          <w:numId w:val="1"/>
-        </w:numPr>
-      </w:pPr>
-      <w:r>
-        <w:t>Can export valid selection</w:t>
-      </w:r>
     </w:p>
     <w:p>
       <w:pPr>

</xml_diff>

<commit_message>
Second sweep to comment out unused DBHelper methods & DB/Service objects
</commit_message>
<xml_diff>
--- a/Test cases.docx
+++ b/Test cases.docx
@@ -655,6 +655,18 @@
       <w:pPr>
         <w:pStyle w:val="ListParagraph"/>
         <w:numPr>
+          <w:ilvl w:val="3"/>
+          <w:numId w:val="1"/>
+        </w:numPr>
+      </w:pPr>
+      <w:r>
+        <w:t>Deleted invitation does not appear on that user’s index page.</w:t>
+      </w:r>
+    </w:p>
+    <w:p>
+      <w:pPr>
+        <w:pStyle w:val="ListParagraph"/>
+        <w:numPr>
           <w:ilvl w:val="2"/>
           <w:numId w:val="1"/>
         </w:numPr>
@@ -1055,6 +1067,7 @@
         </w:numPr>
       </w:pPr>
       <w:r>
+        <w:lastRenderedPageBreak/>
         <w:t>Time Tracker</w:t>
       </w:r>
     </w:p>
@@ -1067,7 +1080,6 @@
         </w:numPr>
       </w:pPr>
       <w:r>
-        <w:lastRenderedPageBreak/>
         <w:t>Index page</w:t>
       </w:r>
     </w:p>
@@ -1150,1022 +1162,1022 @@
       </w:r>
       <w:r>
         <w:t>any project ever assigned to, as manager</w:t>
-      </w:r>
-    </w:p>
-    <w:p>
-      <w:pPr>
-        <w:pStyle w:val="ListParagraph"/>
-        <w:numPr>
-          <w:ilvl w:val="3"/>
-          <w:numId w:val="1"/>
-        </w:numPr>
-      </w:pPr>
-      <w:r>
-        <w:t>Entries for deleted projects are disabled, as user</w:t>
-      </w:r>
-    </w:p>
-    <w:p>
-      <w:pPr>
-        <w:pStyle w:val="ListParagraph"/>
-        <w:numPr>
-          <w:ilvl w:val="4"/>
-          <w:numId w:val="1"/>
-        </w:numPr>
-      </w:pPr>
-      <w:r>
-        <w:t xml:space="preserve">Disabled entry has project, </w:t>
-      </w:r>
-      <w:proofErr w:type="spellStart"/>
-      <w:r>
-        <w:t>payclass</w:t>
-      </w:r>
-      <w:proofErr w:type="spellEnd"/>
-      <w:r>
-        <w:t xml:space="preserve"> written out</w:t>
-      </w:r>
-    </w:p>
-    <w:p>
-      <w:pPr>
-        <w:pStyle w:val="ListParagraph"/>
-        <w:numPr>
-          <w:ilvl w:val="3"/>
-          <w:numId w:val="1"/>
-        </w:numPr>
-      </w:pPr>
-      <w:r>
-        <w:t>Entries for deleted projects</w:t>
-      </w:r>
-      <w:r>
-        <w:t xml:space="preserve"> are not disabled, as manager</w:t>
-      </w:r>
-    </w:p>
-    <w:p>
-      <w:pPr>
-        <w:pStyle w:val="ListParagraph"/>
-        <w:numPr>
-          <w:ilvl w:val="2"/>
-          <w:numId w:val="1"/>
-        </w:numPr>
-      </w:pPr>
-      <w:r>
-        <w:t xml:space="preserve">Cannot enter time entry past 24 </w:t>
-      </w:r>
-      <w:proofErr w:type="spellStart"/>
-      <w:r>
-        <w:t>hrs</w:t>
-      </w:r>
-      <w:proofErr w:type="spellEnd"/>
-      <w:r>
-        <w:t xml:space="preserve"> in 1 day</w:t>
-      </w:r>
-    </w:p>
-    <w:p>
-      <w:pPr>
-        <w:pStyle w:val="ListParagraph"/>
-        <w:numPr>
-          <w:ilvl w:val="2"/>
-          <w:numId w:val="1"/>
-        </w:numPr>
-      </w:pPr>
-      <w:r>
-        <w:t>Can copy previous day</w:t>
-      </w:r>
-      <w:r>
-        <w:t>/week</w:t>
-      </w:r>
-    </w:p>
-    <w:p>
-      <w:pPr>
-        <w:pStyle w:val="ListParagraph"/>
-        <w:numPr>
-          <w:ilvl w:val="3"/>
-          <w:numId w:val="1"/>
-        </w:numPr>
-      </w:pPr>
-      <w:r>
-        <w:t>Holidays are not copied</w:t>
-      </w:r>
-    </w:p>
-    <w:p>
-      <w:pPr>
-        <w:pStyle w:val="ListParagraph"/>
-        <w:numPr>
-          <w:ilvl w:val="3"/>
-          <w:numId w:val="1"/>
-        </w:numPr>
-      </w:pPr>
-      <w:r>
-        <w:t>User cannot copy</w:t>
-      </w:r>
-      <w:r>
-        <w:t xml:space="preserve"> from/over disabled entries</w:t>
-      </w:r>
-    </w:p>
-    <w:p>
-      <w:pPr>
-        <w:pStyle w:val="ListParagraph"/>
-        <w:numPr>
-          <w:ilvl w:val="3"/>
-          <w:numId w:val="1"/>
-        </w:numPr>
-      </w:pPr>
-      <w:r>
-        <w:t>User cannot copy from/over entries before/on lock date</w:t>
-      </w:r>
-    </w:p>
-    <w:p>
-      <w:pPr>
-        <w:pStyle w:val="ListParagraph"/>
-        <w:numPr>
-          <w:ilvl w:val="3"/>
-          <w:numId w:val="1"/>
-        </w:numPr>
-      </w:pPr>
-      <w:r>
-        <w:t>Manager can copy anything</w:t>
-      </w:r>
-    </w:p>
-    <w:p>
-      <w:pPr>
-        <w:pStyle w:val="ListParagraph"/>
-        <w:numPr>
-          <w:ilvl w:val="2"/>
-          <w:numId w:val="1"/>
-        </w:numPr>
-      </w:pPr>
-      <w:r>
-        <w:t>Can edit non-locked time entry</w:t>
-      </w:r>
-    </w:p>
-    <w:p>
-      <w:pPr>
-        <w:pStyle w:val="ListParagraph"/>
-        <w:numPr>
-          <w:ilvl w:val="2"/>
-          <w:numId w:val="1"/>
-        </w:numPr>
-      </w:pPr>
-      <w:r>
-        <w:t>Can delete non-locked time entry</w:t>
-      </w:r>
-    </w:p>
-    <w:p>
-      <w:pPr>
-        <w:pStyle w:val="ListParagraph"/>
-        <w:numPr>
-          <w:ilvl w:val="2"/>
-          <w:numId w:val="1"/>
-        </w:numPr>
-      </w:pPr>
-      <w:r>
-        <w:t>As</w:t>
-      </w:r>
-      <w:r>
-        <w:t xml:space="preserve"> manager, can use page as other users</w:t>
-      </w:r>
-      <w:r>
-        <w:t xml:space="preserve"> </w:t>
-      </w:r>
-    </w:p>
-    <w:p>
-      <w:pPr>
-        <w:pStyle w:val="ListParagraph"/>
-        <w:numPr>
-          <w:ilvl w:val="2"/>
-          <w:numId w:val="1"/>
-        </w:numPr>
-      </w:pPr>
-      <w:r>
-        <w:t>Can export shown time entries</w:t>
-      </w:r>
-    </w:p>
-    <w:p>
-      <w:pPr>
-        <w:pStyle w:val="ListParagraph"/>
-        <w:numPr>
-          <w:ilvl w:val="2"/>
-          <w:numId w:val="1"/>
-        </w:numPr>
-      </w:pPr>
-      <w:r>
-        <w:t xml:space="preserve">Can </w:t>
-      </w:r>
-      <w:r>
-        <w:t>download import template</w:t>
-      </w:r>
-      <w:r>
-        <w:t>, as manager</w:t>
-      </w:r>
-    </w:p>
-    <w:p>
-      <w:pPr>
-        <w:pStyle w:val="ListParagraph"/>
-        <w:numPr>
-          <w:ilvl w:val="2"/>
-          <w:numId w:val="1"/>
-        </w:numPr>
-      </w:pPr>
-      <w:r>
-        <w:t>Can import time entries with template</w:t>
-      </w:r>
-      <w:r>
-        <w:t>, as manager</w:t>
-      </w:r>
-    </w:p>
-    <w:p>
-      <w:pPr>
-        <w:pStyle w:val="ListParagraph"/>
-        <w:numPr>
-          <w:ilvl w:val="1"/>
-          <w:numId w:val="1"/>
-        </w:numPr>
-      </w:pPr>
-      <w:r>
-        <w:t>Edit User</w:t>
-      </w:r>
-    </w:p>
-    <w:p>
-      <w:pPr>
-        <w:pStyle w:val="ListParagraph"/>
-        <w:numPr>
-          <w:ilvl w:val="2"/>
-          <w:numId w:val="1"/>
-        </w:numPr>
-      </w:pPr>
-      <w:r>
-        <w:t>Can assign/</w:t>
-      </w:r>
-      <w:proofErr w:type="spellStart"/>
-      <w:r>
-        <w:t>unassign</w:t>
-      </w:r>
-      <w:proofErr w:type="spellEnd"/>
-      <w:r>
-        <w:t xml:space="preserve"> user to projects</w:t>
-      </w:r>
-    </w:p>
-    <w:p>
-      <w:pPr>
-        <w:pStyle w:val="ListParagraph"/>
-        <w:numPr>
-          <w:ilvl w:val="1"/>
-          <w:numId w:val="1"/>
-        </w:numPr>
-      </w:pPr>
-      <w:r>
-        <w:t>Customers</w:t>
-      </w:r>
-    </w:p>
-    <w:p>
-      <w:pPr>
-        <w:pStyle w:val="ListParagraph"/>
-        <w:numPr>
-          <w:ilvl w:val="2"/>
-          <w:numId w:val="1"/>
-        </w:numPr>
-      </w:pPr>
-      <w:r>
-        <w:t>As user, can only see customers/projects assigned to</w:t>
-      </w:r>
-    </w:p>
-    <w:p>
-      <w:pPr>
-        <w:pStyle w:val="ListParagraph"/>
-        <w:numPr>
-          <w:ilvl w:val="2"/>
-          <w:numId w:val="1"/>
-        </w:numPr>
-      </w:pPr>
-      <w:r>
-        <w:t>As manager, can see all customers/projects</w:t>
-      </w:r>
-    </w:p>
-    <w:p>
-      <w:pPr>
-        <w:pStyle w:val="ListParagraph"/>
-        <w:numPr>
-          <w:ilvl w:val="2"/>
-          <w:numId w:val="1"/>
-        </w:numPr>
-      </w:pPr>
-      <w:r>
-        <w:t>Create Customer</w:t>
-      </w:r>
-    </w:p>
-    <w:p>
-      <w:pPr>
-        <w:pStyle w:val="ListParagraph"/>
-        <w:numPr>
-          <w:ilvl w:val="3"/>
-          <w:numId w:val="1"/>
-        </w:numPr>
-      </w:pPr>
-      <w:r>
-        <w:t>Cannot access page as user, only as manager</w:t>
-      </w:r>
-    </w:p>
-    <w:p>
-      <w:pPr>
-        <w:pStyle w:val="ListParagraph"/>
-        <w:numPr>
-          <w:ilvl w:val="3"/>
-          <w:numId w:val="1"/>
-        </w:numPr>
-      </w:pPr>
-      <w:r>
-        <w:t>Cannot create customer without name</w:t>
-      </w:r>
-    </w:p>
-    <w:p>
-      <w:pPr>
-        <w:pStyle w:val="ListParagraph"/>
-        <w:numPr>
-          <w:ilvl w:val="3"/>
-          <w:numId w:val="1"/>
-        </w:numPr>
-      </w:pPr>
-      <w:r>
-        <w:t>Cannot create customer without id</w:t>
-      </w:r>
-    </w:p>
-    <w:p>
-      <w:pPr>
-        <w:pStyle w:val="ListParagraph"/>
-        <w:numPr>
-          <w:ilvl w:val="3"/>
-          <w:numId w:val="1"/>
-        </w:numPr>
-      </w:pPr>
-      <w:r>
-        <w:t>Can create customer</w:t>
-      </w:r>
-    </w:p>
-    <w:p>
-      <w:pPr>
-        <w:pStyle w:val="ListParagraph"/>
-        <w:numPr>
-          <w:ilvl w:val="2"/>
-          <w:numId w:val="1"/>
-        </w:numPr>
-      </w:pPr>
-      <w:r>
-        <w:t>Edit Customer</w:t>
-      </w:r>
-    </w:p>
-    <w:p>
-      <w:pPr>
-        <w:pStyle w:val="ListParagraph"/>
-        <w:numPr>
-          <w:ilvl w:val="3"/>
-          <w:numId w:val="1"/>
-        </w:numPr>
-      </w:pPr>
-      <w:r>
-        <w:t>Cannot access page as user, only as manager</w:t>
-      </w:r>
-    </w:p>
-    <w:p>
-      <w:pPr>
-        <w:pStyle w:val="ListParagraph"/>
-        <w:numPr>
-          <w:ilvl w:val="3"/>
-          <w:numId w:val="1"/>
-        </w:numPr>
-      </w:pPr>
-      <w:r>
-        <w:t>Cannot edit customer to have no name</w:t>
-      </w:r>
-    </w:p>
-    <w:p>
-      <w:pPr>
-        <w:pStyle w:val="ListParagraph"/>
-        <w:numPr>
-          <w:ilvl w:val="3"/>
-          <w:numId w:val="1"/>
-        </w:numPr>
-      </w:pPr>
-      <w:r>
-        <w:t>Cannot edit customer to have no id</w:t>
-      </w:r>
-    </w:p>
-    <w:p>
-      <w:pPr>
-        <w:pStyle w:val="ListParagraph"/>
-        <w:numPr>
-          <w:ilvl w:val="3"/>
-          <w:numId w:val="1"/>
-        </w:numPr>
-      </w:pPr>
-      <w:r>
-        <w:t>Cannot edit customer to have existing id</w:t>
-      </w:r>
-    </w:p>
-    <w:p>
-      <w:pPr>
-        <w:pStyle w:val="ListParagraph"/>
-        <w:numPr>
-          <w:ilvl w:val="3"/>
-          <w:numId w:val="1"/>
-        </w:numPr>
-      </w:pPr>
-      <w:r>
-        <w:t>Can edit customer</w:t>
-      </w:r>
-    </w:p>
-    <w:p>
-      <w:pPr>
-        <w:pStyle w:val="ListParagraph"/>
-        <w:numPr>
-          <w:ilvl w:val="2"/>
-          <w:numId w:val="1"/>
-        </w:numPr>
-      </w:pPr>
-      <w:r>
-        <w:t>Can expand/contract customer projects w/ chevron</w:t>
-      </w:r>
-    </w:p>
-    <w:p>
-      <w:pPr>
-        <w:pStyle w:val="ListParagraph"/>
-        <w:numPr>
-          <w:ilvl w:val="2"/>
-          <w:numId w:val="1"/>
-        </w:numPr>
-      </w:pPr>
-      <w:r>
-        <w:t>Create project</w:t>
-      </w:r>
-    </w:p>
-    <w:p>
-      <w:pPr>
-        <w:pStyle w:val="ListParagraph"/>
-        <w:numPr>
-          <w:ilvl w:val="3"/>
-          <w:numId w:val="1"/>
-        </w:numPr>
-      </w:pPr>
-      <w:r>
-        <w:t>Cannot access page as user, only as manager</w:t>
-      </w:r>
-    </w:p>
-    <w:p>
-      <w:pPr>
-        <w:pStyle w:val="ListParagraph"/>
-        <w:numPr>
-          <w:ilvl w:val="3"/>
-          <w:numId w:val="1"/>
-        </w:numPr>
-      </w:pPr>
-      <w:r>
-        <w:t>Cannot create project without name</w:t>
-      </w:r>
-    </w:p>
-    <w:p>
-      <w:pPr>
-        <w:pStyle w:val="ListParagraph"/>
-        <w:numPr>
-          <w:ilvl w:val="3"/>
-          <w:numId w:val="1"/>
-        </w:numPr>
-      </w:pPr>
-      <w:r>
-        <w:t>Cannot create project without id</w:t>
-      </w:r>
-    </w:p>
-    <w:p>
-      <w:pPr>
-        <w:pStyle w:val="ListParagraph"/>
-        <w:numPr>
-          <w:ilvl w:val="3"/>
-          <w:numId w:val="1"/>
-        </w:numPr>
-      </w:pPr>
-      <w:r>
-        <w:lastRenderedPageBreak/>
-        <w:t>Cannot create project with start date after end date</w:t>
-      </w:r>
-    </w:p>
-    <w:p>
-      <w:pPr>
-        <w:pStyle w:val="ListParagraph"/>
-        <w:numPr>
-          <w:ilvl w:val="3"/>
-          <w:numId w:val="1"/>
-        </w:numPr>
-      </w:pPr>
-      <w:r>
-        <w:t>Default start/end dates are blank</w:t>
-      </w:r>
-    </w:p>
-    <w:p>
-      <w:pPr>
-        <w:pStyle w:val="ListParagraph"/>
-        <w:numPr>
-          <w:ilvl w:val="4"/>
-          <w:numId w:val="1"/>
-        </w:numPr>
-      </w:pPr>
-      <w:r>
-        <w:t>Can clear a non-blank date and save it</w:t>
-      </w:r>
-    </w:p>
-    <w:p>
-      <w:pPr>
-        <w:pStyle w:val="ListParagraph"/>
-        <w:numPr>
-          <w:ilvl w:val="4"/>
-          <w:numId w:val="1"/>
-        </w:numPr>
-      </w:pPr>
-      <w:r>
-        <w:t xml:space="preserve">Blank dates are set to null </w:t>
-      </w:r>
-    </w:p>
-    <w:p>
-      <w:pPr>
-        <w:pStyle w:val="ListParagraph"/>
-        <w:numPr>
-          <w:ilvl w:val="3"/>
-          <w:numId w:val="1"/>
-        </w:numPr>
-      </w:pPr>
-      <w:r>
-        <w:t>Can create project</w:t>
-      </w:r>
-    </w:p>
-    <w:p>
-      <w:pPr>
-        <w:pStyle w:val="ListParagraph"/>
-        <w:numPr>
-          <w:ilvl w:val="2"/>
-          <w:numId w:val="1"/>
-        </w:numPr>
-      </w:pPr>
-      <w:r>
-        <w:t>Edit project</w:t>
-      </w:r>
-    </w:p>
-    <w:p>
-      <w:pPr>
-        <w:pStyle w:val="ListParagraph"/>
-        <w:numPr>
-          <w:ilvl w:val="3"/>
-          <w:numId w:val="1"/>
-        </w:numPr>
-      </w:pPr>
-      <w:r>
-        <w:t>Cannot access page as user, only as manager</w:t>
-      </w:r>
-    </w:p>
-    <w:p>
-      <w:pPr>
-        <w:pStyle w:val="ListParagraph"/>
-        <w:numPr>
-          <w:ilvl w:val="3"/>
-          <w:numId w:val="1"/>
-        </w:numPr>
-      </w:pPr>
-      <w:r>
-        <w:t>Cannot edit project to have no name</w:t>
-      </w:r>
-    </w:p>
-    <w:p>
-      <w:pPr>
-        <w:pStyle w:val="ListParagraph"/>
-        <w:numPr>
-          <w:ilvl w:val="3"/>
-          <w:numId w:val="1"/>
-        </w:numPr>
-      </w:pPr>
-      <w:r>
-        <w:t>Cannot edit project to have no id</w:t>
-      </w:r>
-    </w:p>
-    <w:p>
-      <w:pPr>
-        <w:pStyle w:val="ListParagraph"/>
-        <w:numPr>
-          <w:ilvl w:val="3"/>
-          <w:numId w:val="1"/>
-        </w:numPr>
-      </w:pPr>
-      <w:r>
-        <w:t>Cannot edit project to have existing id</w:t>
-      </w:r>
-    </w:p>
-    <w:p>
-      <w:pPr>
-        <w:pStyle w:val="ListParagraph"/>
-        <w:numPr>
-          <w:ilvl w:val="3"/>
-          <w:numId w:val="1"/>
-        </w:numPr>
-      </w:pPr>
-      <w:r>
-        <w:t>Cannot edit project to have start date after end date</w:t>
-      </w:r>
-    </w:p>
-    <w:p>
-      <w:pPr>
-        <w:pStyle w:val="ListParagraph"/>
-        <w:numPr>
-          <w:ilvl w:val="3"/>
-          <w:numId w:val="1"/>
-        </w:numPr>
-      </w:pPr>
-      <w:r>
-        <w:t>Can enter blank for dates and save it</w:t>
-      </w:r>
-    </w:p>
-    <w:p>
-      <w:pPr>
-        <w:pStyle w:val="ListParagraph"/>
-        <w:numPr>
-          <w:ilvl w:val="3"/>
-          <w:numId w:val="1"/>
-        </w:numPr>
-      </w:pPr>
-      <w:r>
-        <w:t>Can edit project</w:t>
-      </w:r>
-    </w:p>
-    <w:p>
-      <w:pPr>
-        <w:pStyle w:val="ListParagraph"/>
-        <w:numPr>
-          <w:ilvl w:val="2"/>
-          <w:numId w:val="1"/>
-        </w:numPr>
-      </w:pPr>
-      <w:r>
-        <w:t>Can download import template</w:t>
-      </w:r>
-    </w:p>
-    <w:p>
-      <w:pPr>
-        <w:pStyle w:val="ListParagraph"/>
-        <w:numPr>
-          <w:ilvl w:val="2"/>
-          <w:numId w:val="1"/>
-        </w:numPr>
-      </w:pPr>
-      <w:r>
-        <w:t>Can import customers/projects with template</w:t>
-      </w:r>
-    </w:p>
-    <w:p>
-      <w:pPr>
-        <w:pStyle w:val="ListParagraph"/>
-        <w:numPr>
-          <w:ilvl w:val="2"/>
-          <w:numId w:val="1"/>
-        </w:numPr>
-      </w:pPr>
-      <w:r>
-        <w:t>Can delete project</w:t>
-      </w:r>
-    </w:p>
-    <w:p>
-      <w:pPr>
-        <w:pStyle w:val="ListParagraph"/>
-        <w:numPr>
-          <w:ilvl w:val="3"/>
-          <w:numId w:val="1"/>
-        </w:numPr>
-      </w:pPr>
-      <w:r>
-        <w:t>Time entries for deleted projects show up</w:t>
-      </w:r>
-    </w:p>
-    <w:p>
-      <w:pPr>
-        <w:pStyle w:val="ListParagraph"/>
-        <w:numPr>
-          <w:ilvl w:val="3"/>
-          <w:numId w:val="1"/>
-        </w:numPr>
-      </w:pPr>
-      <w:r>
-        <w:t>They are disabled for users</w:t>
-      </w:r>
-    </w:p>
-    <w:p>
-      <w:pPr>
-        <w:pStyle w:val="ListParagraph"/>
-        <w:numPr>
-          <w:ilvl w:val="3"/>
-          <w:numId w:val="1"/>
-        </w:numPr>
-      </w:pPr>
-      <w:r>
-        <w:t>They are not disabled for managers</w:t>
-      </w:r>
-    </w:p>
-    <w:p>
-      <w:pPr>
-        <w:pStyle w:val="ListParagraph"/>
-        <w:numPr>
-          <w:ilvl w:val="3"/>
-          <w:numId w:val="1"/>
-        </w:numPr>
-      </w:pPr>
-      <w:r>
-        <w:t>Users cannot select deleted projects for new entries</w:t>
-      </w:r>
-    </w:p>
-    <w:p>
-      <w:pPr>
-        <w:pStyle w:val="ListParagraph"/>
-        <w:numPr>
-          <w:ilvl w:val="3"/>
-          <w:numId w:val="1"/>
-        </w:numPr>
-      </w:pPr>
-      <w:r>
-        <w:t>Managers can select deleted projects for new entries</w:t>
-      </w:r>
-    </w:p>
-    <w:p>
-      <w:pPr>
-        <w:pStyle w:val="ListParagraph"/>
-        <w:numPr>
-          <w:ilvl w:val="2"/>
-          <w:numId w:val="1"/>
-        </w:numPr>
-      </w:pPr>
-      <w:r>
-        <w:t>Can delete customer</w:t>
-      </w:r>
-    </w:p>
-    <w:p>
-      <w:pPr>
-        <w:pStyle w:val="ListParagraph"/>
-        <w:numPr>
-          <w:ilvl w:val="2"/>
-          <w:numId w:val="1"/>
-        </w:numPr>
-      </w:pPr>
-      <w:r>
-        <w:t>Can view project details, as user or manager</w:t>
-      </w:r>
-    </w:p>
-    <w:p>
-      <w:pPr>
-        <w:pStyle w:val="ListParagraph"/>
-        <w:numPr>
-          <w:ilvl w:val="1"/>
-          <w:numId w:val="1"/>
-        </w:numPr>
-      </w:pPr>
-      <w:r>
-        <w:t>Reports</w:t>
-      </w:r>
-    </w:p>
-    <w:p>
-      <w:pPr>
-        <w:pStyle w:val="ListParagraph"/>
-        <w:numPr>
-          <w:ilvl w:val="2"/>
-          <w:numId w:val="1"/>
-        </w:numPr>
-      </w:pPr>
-      <w:r>
-        <w:t>Cannot access page as user, only as manager</w:t>
-      </w:r>
-    </w:p>
-    <w:p>
-      <w:pPr>
-        <w:pStyle w:val="ListParagraph"/>
-        <w:numPr>
-          <w:ilvl w:val="2"/>
-          <w:numId w:val="1"/>
-        </w:numPr>
-      </w:pPr>
-      <w:r>
-        <w:t>Only users with subscription to TT in org are shown</w:t>
-      </w:r>
-    </w:p>
-    <w:p>
-      <w:pPr>
-        <w:pStyle w:val="ListParagraph"/>
-        <w:numPr>
-          <w:ilvl w:val="2"/>
-          <w:numId w:val="1"/>
-        </w:numPr>
-      </w:pPr>
-      <w:r>
-        <w:t>Can filter by user</w:t>
-      </w:r>
-    </w:p>
-    <w:p>
-      <w:pPr>
-        <w:pStyle w:val="ListParagraph"/>
-        <w:numPr>
-          <w:ilvl w:val="2"/>
-          <w:numId w:val="1"/>
-        </w:numPr>
-      </w:pPr>
-      <w:r>
-        <w:t>Only customers within org are shown</w:t>
-      </w:r>
-    </w:p>
-    <w:p>
-      <w:pPr>
-        <w:pStyle w:val="ListParagraph"/>
-        <w:numPr>
-          <w:ilvl w:val="2"/>
-          <w:numId w:val="1"/>
-        </w:numPr>
-      </w:pPr>
-      <w:r>
-        <w:t>Can filter by customer</w:t>
-      </w:r>
-    </w:p>
-    <w:p>
-      <w:pPr>
-        <w:pStyle w:val="ListParagraph"/>
-        <w:numPr>
-          <w:ilvl w:val="3"/>
-          <w:numId w:val="1"/>
-        </w:numPr>
-      </w:pPr>
-      <w:r>
-        <w:t>Only projects under that customer are shown</w:t>
-      </w:r>
-    </w:p>
-    <w:p>
-      <w:pPr>
-        <w:pStyle w:val="ListParagraph"/>
-        <w:numPr>
-          <w:ilvl w:val="3"/>
-          <w:numId w:val="1"/>
-        </w:numPr>
-      </w:pPr>
-      <w:r>
-        <w:t>Can</w:t>
-      </w:r>
-      <w:r>
-        <w:t xml:space="preserve"> filter by project</w:t>
-      </w:r>
-    </w:p>
-    <w:p>
-      <w:pPr>
-        <w:pStyle w:val="ListParagraph"/>
-        <w:numPr>
-          <w:ilvl w:val="2"/>
-          <w:numId w:val="1"/>
-        </w:numPr>
-      </w:pPr>
-      <w:r>
-        <w:t>Can filter by start/end date</w:t>
-      </w:r>
-    </w:p>
-    <w:p>
-      <w:pPr>
-        <w:pStyle w:val="ListParagraph"/>
-        <w:numPr>
-          <w:ilvl w:val="2"/>
-          <w:numId w:val="1"/>
-        </w:numPr>
-      </w:pPr>
-      <w:r>
-        <w:t>Cannot choose start date after end date</w:t>
-      </w:r>
-    </w:p>
-    <w:p>
-      <w:pPr>
-        <w:pStyle w:val="ListParagraph"/>
-        <w:numPr>
-          <w:ilvl w:val="2"/>
-          <w:numId w:val="1"/>
-        </w:numPr>
-      </w:pPr>
-      <w:r>
-        <w:t>Can preview valid selection</w:t>
-      </w:r>
-    </w:p>
-    <w:p>
-      <w:pPr>
-        <w:pStyle w:val="ListParagraph"/>
-        <w:numPr>
-          <w:ilvl w:val="3"/>
-          <w:numId w:val="1"/>
-        </w:numPr>
-      </w:pPr>
-      <w:r>
-        <w:t>Only shows users that match filter</w:t>
-      </w:r>
-    </w:p>
-    <w:p>
-      <w:pPr>
-        <w:pStyle w:val="ListParagraph"/>
-        <w:numPr>
-          <w:ilvl w:val="3"/>
-          <w:numId w:val="1"/>
-        </w:numPr>
-      </w:pPr>
-      <w:r>
-        <w:t>Only shows customers that match filter</w:t>
-      </w:r>
-    </w:p>
-    <w:p>
-      <w:pPr>
-        <w:pStyle w:val="ListParagraph"/>
-        <w:numPr>
-          <w:ilvl w:val="3"/>
-          <w:numId w:val="1"/>
-        </w:numPr>
-      </w:pPr>
-      <w:r>
-        <w:t>Only shows projects that match filter</w:t>
-      </w:r>
-    </w:p>
-    <w:p>
-      <w:pPr>
-        <w:pStyle w:val="ListParagraph"/>
-        <w:numPr>
-          <w:ilvl w:val="3"/>
-          <w:numId w:val="1"/>
-        </w:numPr>
-      </w:pPr>
-      <w:r>
-        <w:t>Only shows dates that match filter</w:t>
-      </w:r>
-    </w:p>
-    <w:p>
-      <w:pPr>
-        <w:pStyle w:val="ListParagraph"/>
-        <w:numPr>
-          <w:ilvl w:val="3"/>
-          <w:numId w:val="1"/>
-        </w:numPr>
-      </w:pPr>
-      <w:r>
-        <w:t>Filter settings are maintained</w:t>
-      </w:r>
-    </w:p>
-    <w:p>
-      <w:pPr>
-        <w:pStyle w:val="ListParagraph"/>
-        <w:numPr>
-          <w:ilvl w:val="2"/>
-          <w:numId w:val="1"/>
-        </w:numPr>
-      </w:pPr>
-      <w:r>
-        <w:t>Can export valid selection</w:t>
-      </w:r>
-    </w:p>
-    <w:p>
-      <w:pPr>
-        <w:pStyle w:val="ListParagraph"/>
-        <w:numPr>
-          <w:ilvl w:val="3"/>
-          <w:numId w:val="1"/>
-        </w:numPr>
-      </w:pPr>
-      <w:r>
-        <w:t>Only shows users that match filter</w:t>
-      </w:r>
-    </w:p>
-    <w:p>
-      <w:pPr>
-        <w:pStyle w:val="ListParagraph"/>
-        <w:numPr>
-          <w:ilvl w:val="3"/>
-          <w:numId w:val="1"/>
-        </w:numPr>
-      </w:pPr>
-      <w:r>
-        <w:t>Only shows customers that match filter</w:t>
-      </w:r>
-    </w:p>
-    <w:p>
-      <w:pPr>
-        <w:pStyle w:val="ListParagraph"/>
-        <w:numPr>
-          <w:ilvl w:val="3"/>
-          <w:numId w:val="1"/>
-        </w:numPr>
-      </w:pPr>
-      <w:r>
-        <w:t>Only shows projects that match filter</w:t>
-      </w:r>
-    </w:p>
-    <w:p>
-      <w:pPr>
-        <w:pStyle w:val="ListParagraph"/>
-        <w:numPr>
-          <w:ilvl w:val="3"/>
-          <w:numId w:val="1"/>
-        </w:numPr>
-      </w:pPr>
-      <w:r>
-        <w:lastRenderedPageBreak/>
-        <w:t>Only shows dates that match filter</w:t>
       </w:r>
       <w:bookmarkStart w:id="0" w:name="_GoBack"/>
       <w:bookmarkEnd w:id="0"/>
+    </w:p>
+    <w:p>
+      <w:pPr>
+        <w:pStyle w:val="ListParagraph"/>
+        <w:numPr>
+          <w:ilvl w:val="3"/>
+          <w:numId w:val="1"/>
+        </w:numPr>
+      </w:pPr>
+      <w:r>
+        <w:t>Entries for deleted projects are disabled, as user</w:t>
+      </w:r>
+    </w:p>
+    <w:p>
+      <w:pPr>
+        <w:pStyle w:val="ListParagraph"/>
+        <w:numPr>
+          <w:ilvl w:val="4"/>
+          <w:numId w:val="1"/>
+        </w:numPr>
+      </w:pPr>
+      <w:r>
+        <w:t xml:space="preserve">Disabled entry has project, </w:t>
+      </w:r>
+      <w:proofErr w:type="spellStart"/>
+      <w:r>
+        <w:t>payclass</w:t>
+      </w:r>
+      <w:proofErr w:type="spellEnd"/>
+      <w:r>
+        <w:t xml:space="preserve"> written out</w:t>
+      </w:r>
+    </w:p>
+    <w:p>
+      <w:pPr>
+        <w:pStyle w:val="ListParagraph"/>
+        <w:numPr>
+          <w:ilvl w:val="3"/>
+          <w:numId w:val="1"/>
+        </w:numPr>
+      </w:pPr>
+      <w:r>
+        <w:t>Entries for deleted projects</w:t>
+      </w:r>
+      <w:r>
+        <w:t xml:space="preserve"> are not disabled, as manager</w:t>
+      </w:r>
+    </w:p>
+    <w:p>
+      <w:pPr>
+        <w:pStyle w:val="ListParagraph"/>
+        <w:numPr>
+          <w:ilvl w:val="2"/>
+          <w:numId w:val="1"/>
+        </w:numPr>
+      </w:pPr>
+      <w:r>
+        <w:t xml:space="preserve">Cannot enter time entry past 24 </w:t>
+      </w:r>
+      <w:proofErr w:type="spellStart"/>
+      <w:r>
+        <w:t>hrs</w:t>
+      </w:r>
+      <w:proofErr w:type="spellEnd"/>
+      <w:r>
+        <w:t xml:space="preserve"> in 1 day</w:t>
+      </w:r>
+    </w:p>
+    <w:p>
+      <w:pPr>
+        <w:pStyle w:val="ListParagraph"/>
+        <w:numPr>
+          <w:ilvl w:val="2"/>
+          <w:numId w:val="1"/>
+        </w:numPr>
+      </w:pPr>
+      <w:r>
+        <w:t>Can copy previous day</w:t>
+      </w:r>
+      <w:r>
+        <w:t>/week</w:t>
+      </w:r>
+    </w:p>
+    <w:p>
+      <w:pPr>
+        <w:pStyle w:val="ListParagraph"/>
+        <w:numPr>
+          <w:ilvl w:val="3"/>
+          <w:numId w:val="1"/>
+        </w:numPr>
+      </w:pPr>
+      <w:r>
+        <w:t>Holidays are not copied</w:t>
+      </w:r>
+    </w:p>
+    <w:p>
+      <w:pPr>
+        <w:pStyle w:val="ListParagraph"/>
+        <w:numPr>
+          <w:ilvl w:val="3"/>
+          <w:numId w:val="1"/>
+        </w:numPr>
+      </w:pPr>
+      <w:r>
+        <w:t>User cannot copy</w:t>
+      </w:r>
+      <w:r>
+        <w:t xml:space="preserve"> from/over disabled entries</w:t>
+      </w:r>
+    </w:p>
+    <w:p>
+      <w:pPr>
+        <w:pStyle w:val="ListParagraph"/>
+        <w:numPr>
+          <w:ilvl w:val="3"/>
+          <w:numId w:val="1"/>
+        </w:numPr>
+      </w:pPr>
+      <w:r>
+        <w:t>User cannot copy from/over entries before/on lock date</w:t>
+      </w:r>
+    </w:p>
+    <w:p>
+      <w:pPr>
+        <w:pStyle w:val="ListParagraph"/>
+        <w:numPr>
+          <w:ilvl w:val="3"/>
+          <w:numId w:val="1"/>
+        </w:numPr>
+      </w:pPr>
+      <w:r>
+        <w:t>Manager can copy anything</w:t>
+      </w:r>
+    </w:p>
+    <w:p>
+      <w:pPr>
+        <w:pStyle w:val="ListParagraph"/>
+        <w:numPr>
+          <w:ilvl w:val="2"/>
+          <w:numId w:val="1"/>
+        </w:numPr>
+      </w:pPr>
+      <w:r>
+        <w:t>Can edit non-locked time entry</w:t>
+      </w:r>
+    </w:p>
+    <w:p>
+      <w:pPr>
+        <w:pStyle w:val="ListParagraph"/>
+        <w:numPr>
+          <w:ilvl w:val="2"/>
+          <w:numId w:val="1"/>
+        </w:numPr>
+      </w:pPr>
+      <w:r>
+        <w:t>Can delete non-locked time entry</w:t>
+      </w:r>
+    </w:p>
+    <w:p>
+      <w:pPr>
+        <w:pStyle w:val="ListParagraph"/>
+        <w:numPr>
+          <w:ilvl w:val="2"/>
+          <w:numId w:val="1"/>
+        </w:numPr>
+      </w:pPr>
+      <w:r>
+        <w:t>As</w:t>
+      </w:r>
+      <w:r>
+        <w:t xml:space="preserve"> manager, can use page as other users</w:t>
+      </w:r>
+      <w:r>
+        <w:t xml:space="preserve"> </w:t>
+      </w:r>
+    </w:p>
+    <w:p>
+      <w:pPr>
+        <w:pStyle w:val="ListParagraph"/>
+        <w:numPr>
+          <w:ilvl w:val="2"/>
+          <w:numId w:val="1"/>
+        </w:numPr>
+      </w:pPr>
+      <w:r>
+        <w:t>Can export shown time entries</w:t>
+      </w:r>
+    </w:p>
+    <w:p>
+      <w:pPr>
+        <w:pStyle w:val="ListParagraph"/>
+        <w:numPr>
+          <w:ilvl w:val="2"/>
+          <w:numId w:val="1"/>
+        </w:numPr>
+      </w:pPr>
+      <w:r>
+        <w:t xml:space="preserve">Can </w:t>
+      </w:r>
+      <w:r>
+        <w:t>download import template</w:t>
+      </w:r>
+      <w:r>
+        <w:t>, as manager</w:t>
+      </w:r>
+    </w:p>
+    <w:p>
+      <w:pPr>
+        <w:pStyle w:val="ListParagraph"/>
+        <w:numPr>
+          <w:ilvl w:val="2"/>
+          <w:numId w:val="1"/>
+        </w:numPr>
+      </w:pPr>
+      <w:r>
+        <w:t>Can import time entries with template</w:t>
+      </w:r>
+      <w:r>
+        <w:t>, as manager</w:t>
+      </w:r>
+    </w:p>
+    <w:p>
+      <w:pPr>
+        <w:pStyle w:val="ListParagraph"/>
+        <w:numPr>
+          <w:ilvl w:val="1"/>
+          <w:numId w:val="1"/>
+        </w:numPr>
+      </w:pPr>
+      <w:r>
+        <w:t>Edit User</w:t>
+      </w:r>
+    </w:p>
+    <w:p>
+      <w:pPr>
+        <w:pStyle w:val="ListParagraph"/>
+        <w:numPr>
+          <w:ilvl w:val="2"/>
+          <w:numId w:val="1"/>
+        </w:numPr>
+      </w:pPr>
+      <w:r>
+        <w:t>Can assign/</w:t>
+      </w:r>
+      <w:proofErr w:type="spellStart"/>
+      <w:r>
+        <w:t>unassign</w:t>
+      </w:r>
+      <w:proofErr w:type="spellEnd"/>
+      <w:r>
+        <w:t xml:space="preserve"> user to projects</w:t>
+      </w:r>
+    </w:p>
+    <w:p>
+      <w:pPr>
+        <w:pStyle w:val="ListParagraph"/>
+        <w:numPr>
+          <w:ilvl w:val="1"/>
+          <w:numId w:val="1"/>
+        </w:numPr>
+      </w:pPr>
+      <w:r>
+        <w:t>Customers</w:t>
+      </w:r>
+    </w:p>
+    <w:p>
+      <w:pPr>
+        <w:pStyle w:val="ListParagraph"/>
+        <w:numPr>
+          <w:ilvl w:val="2"/>
+          <w:numId w:val="1"/>
+        </w:numPr>
+      </w:pPr>
+      <w:r>
+        <w:t>As user, can only see customers/projects assigned to</w:t>
+      </w:r>
+    </w:p>
+    <w:p>
+      <w:pPr>
+        <w:pStyle w:val="ListParagraph"/>
+        <w:numPr>
+          <w:ilvl w:val="2"/>
+          <w:numId w:val="1"/>
+        </w:numPr>
+      </w:pPr>
+      <w:r>
+        <w:t>As manager, can see all customers/projects</w:t>
+      </w:r>
+    </w:p>
+    <w:p>
+      <w:pPr>
+        <w:pStyle w:val="ListParagraph"/>
+        <w:numPr>
+          <w:ilvl w:val="2"/>
+          <w:numId w:val="1"/>
+        </w:numPr>
+      </w:pPr>
+      <w:r>
+        <w:t>Create Customer</w:t>
+      </w:r>
+    </w:p>
+    <w:p>
+      <w:pPr>
+        <w:pStyle w:val="ListParagraph"/>
+        <w:numPr>
+          <w:ilvl w:val="3"/>
+          <w:numId w:val="1"/>
+        </w:numPr>
+      </w:pPr>
+      <w:r>
+        <w:t>Cannot access page as user, only as manager</w:t>
+      </w:r>
+    </w:p>
+    <w:p>
+      <w:pPr>
+        <w:pStyle w:val="ListParagraph"/>
+        <w:numPr>
+          <w:ilvl w:val="3"/>
+          <w:numId w:val="1"/>
+        </w:numPr>
+      </w:pPr>
+      <w:r>
+        <w:t>Cannot create customer without name</w:t>
+      </w:r>
+    </w:p>
+    <w:p>
+      <w:pPr>
+        <w:pStyle w:val="ListParagraph"/>
+        <w:numPr>
+          <w:ilvl w:val="3"/>
+          <w:numId w:val="1"/>
+        </w:numPr>
+      </w:pPr>
+      <w:r>
+        <w:t>Cannot create customer without id</w:t>
+      </w:r>
+    </w:p>
+    <w:p>
+      <w:pPr>
+        <w:pStyle w:val="ListParagraph"/>
+        <w:numPr>
+          <w:ilvl w:val="3"/>
+          <w:numId w:val="1"/>
+        </w:numPr>
+      </w:pPr>
+      <w:r>
+        <w:t>Can create customer</w:t>
+      </w:r>
+    </w:p>
+    <w:p>
+      <w:pPr>
+        <w:pStyle w:val="ListParagraph"/>
+        <w:numPr>
+          <w:ilvl w:val="2"/>
+          <w:numId w:val="1"/>
+        </w:numPr>
+      </w:pPr>
+      <w:r>
+        <w:t>Edit Customer</w:t>
+      </w:r>
+    </w:p>
+    <w:p>
+      <w:pPr>
+        <w:pStyle w:val="ListParagraph"/>
+        <w:numPr>
+          <w:ilvl w:val="3"/>
+          <w:numId w:val="1"/>
+        </w:numPr>
+      </w:pPr>
+      <w:r>
+        <w:t>Cannot access page as user, only as manager</w:t>
+      </w:r>
+    </w:p>
+    <w:p>
+      <w:pPr>
+        <w:pStyle w:val="ListParagraph"/>
+        <w:numPr>
+          <w:ilvl w:val="3"/>
+          <w:numId w:val="1"/>
+        </w:numPr>
+      </w:pPr>
+      <w:r>
+        <w:t>Cannot edit customer to have no name</w:t>
+      </w:r>
+    </w:p>
+    <w:p>
+      <w:pPr>
+        <w:pStyle w:val="ListParagraph"/>
+        <w:numPr>
+          <w:ilvl w:val="3"/>
+          <w:numId w:val="1"/>
+        </w:numPr>
+      </w:pPr>
+      <w:r>
+        <w:t>Cannot edit customer to have no id</w:t>
+      </w:r>
+    </w:p>
+    <w:p>
+      <w:pPr>
+        <w:pStyle w:val="ListParagraph"/>
+        <w:numPr>
+          <w:ilvl w:val="3"/>
+          <w:numId w:val="1"/>
+        </w:numPr>
+      </w:pPr>
+      <w:r>
+        <w:t>Cannot edit customer to have existing id</w:t>
+      </w:r>
+    </w:p>
+    <w:p>
+      <w:pPr>
+        <w:pStyle w:val="ListParagraph"/>
+        <w:numPr>
+          <w:ilvl w:val="3"/>
+          <w:numId w:val="1"/>
+        </w:numPr>
+      </w:pPr>
+      <w:r>
+        <w:t>Can edit customer</w:t>
+      </w:r>
+    </w:p>
+    <w:p>
+      <w:pPr>
+        <w:pStyle w:val="ListParagraph"/>
+        <w:numPr>
+          <w:ilvl w:val="2"/>
+          <w:numId w:val="1"/>
+        </w:numPr>
+      </w:pPr>
+      <w:r>
+        <w:t>Can expand/contract customer projects w/ chevron</w:t>
+      </w:r>
+    </w:p>
+    <w:p>
+      <w:pPr>
+        <w:pStyle w:val="ListParagraph"/>
+        <w:numPr>
+          <w:ilvl w:val="2"/>
+          <w:numId w:val="1"/>
+        </w:numPr>
+      </w:pPr>
+      <w:r>
+        <w:t>Create project</w:t>
+      </w:r>
+    </w:p>
+    <w:p>
+      <w:pPr>
+        <w:pStyle w:val="ListParagraph"/>
+        <w:numPr>
+          <w:ilvl w:val="3"/>
+          <w:numId w:val="1"/>
+        </w:numPr>
+      </w:pPr>
+      <w:r>
+        <w:t>Cannot access page as user, only as manager</w:t>
+      </w:r>
+    </w:p>
+    <w:p>
+      <w:pPr>
+        <w:pStyle w:val="ListParagraph"/>
+        <w:numPr>
+          <w:ilvl w:val="3"/>
+          <w:numId w:val="1"/>
+        </w:numPr>
+      </w:pPr>
+      <w:r>
+        <w:t>Cannot create project without name</w:t>
+      </w:r>
+    </w:p>
+    <w:p>
+      <w:pPr>
+        <w:pStyle w:val="ListParagraph"/>
+        <w:numPr>
+          <w:ilvl w:val="3"/>
+          <w:numId w:val="1"/>
+        </w:numPr>
+      </w:pPr>
+      <w:r>
+        <w:lastRenderedPageBreak/>
+        <w:t>Cannot create project without id</w:t>
+      </w:r>
+    </w:p>
+    <w:p>
+      <w:pPr>
+        <w:pStyle w:val="ListParagraph"/>
+        <w:numPr>
+          <w:ilvl w:val="3"/>
+          <w:numId w:val="1"/>
+        </w:numPr>
+      </w:pPr>
+      <w:r>
+        <w:t>Cannot create project with start date after end date</w:t>
+      </w:r>
+    </w:p>
+    <w:p>
+      <w:pPr>
+        <w:pStyle w:val="ListParagraph"/>
+        <w:numPr>
+          <w:ilvl w:val="3"/>
+          <w:numId w:val="1"/>
+        </w:numPr>
+      </w:pPr>
+      <w:r>
+        <w:t>Default start/end dates are blank</w:t>
+      </w:r>
+    </w:p>
+    <w:p>
+      <w:pPr>
+        <w:pStyle w:val="ListParagraph"/>
+        <w:numPr>
+          <w:ilvl w:val="4"/>
+          <w:numId w:val="1"/>
+        </w:numPr>
+      </w:pPr>
+      <w:r>
+        <w:t>Can clear a non-blank date and save it</w:t>
+      </w:r>
+    </w:p>
+    <w:p>
+      <w:pPr>
+        <w:pStyle w:val="ListParagraph"/>
+        <w:numPr>
+          <w:ilvl w:val="4"/>
+          <w:numId w:val="1"/>
+        </w:numPr>
+      </w:pPr>
+      <w:r>
+        <w:t xml:space="preserve">Blank dates are set to null </w:t>
+      </w:r>
+    </w:p>
+    <w:p>
+      <w:pPr>
+        <w:pStyle w:val="ListParagraph"/>
+        <w:numPr>
+          <w:ilvl w:val="3"/>
+          <w:numId w:val="1"/>
+        </w:numPr>
+      </w:pPr>
+      <w:r>
+        <w:t>Can create project</w:t>
+      </w:r>
+    </w:p>
+    <w:p>
+      <w:pPr>
+        <w:pStyle w:val="ListParagraph"/>
+        <w:numPr>
+          <w:ilvl w:val="2"/>
+          <w:numId w:val="1"/>
+        </w:numPr>
+      </w:pPr>
+      <w:r>
+        <w:t>Edit project</w:t>
+      </w:r>
+    </w:p>
+    <w:p>
+      <w:pPr>
+        <w:pStyle w:val="ListParagraph"/>
+        <w:numPr>
+          <w:ilvl w:val="3"/>
+          <w:numId w:val="1"/>
+        </w:numPr>
+      </w:pPr>
+      <w:r>
+        <w:t>Cannot access page as user, only as manager</w:t>
+      </w:r>
+    </w:p>
+    <w:p>
+      <w:pPr>
+        <w:pStyle w:val="ListParagraph"/>
+        <w:numPr>
+          <w:ilvl w:val="3"/>
+          <w:numId w:val="1"/>
+        </w:numPr>
+      </w:pPr>
+      <w:r>
+        <w:t>Cannot edit project to have no name</w:t>
+      </w:r>
+    </w:p>
+    <w:p>
+      <w:pPr>
+        <w:pStyle w:val="ListParagraph"/>
+        <w:numPr>
+          <w:ilvl w:val="3"/>
+          <w:numId w:val="1"/>
+        </w:numPr>
+      </w:pPr>
+      <w:r>
+        <w:t>Cannot edit project to have no id</w:t>
+      </w:r>
+    </w:p>
+    <w:p>
+      <w:pPr>
+        <w:pStyle w:val="ListParagraph"/>
+        <w:numPr>
+          <w:ilvl w:val="3"/>
+          <w:numId w:val="1"/>
+        </w:numPr>
+      </w:pPr>
+      <w:r>
+        <w:t>Cannot edit project to have existing id</w:t>
+      </w:r>
+    </w:p>
+    <w:p>
+      <w:pPr>
+        <w:pStyle w:val="ListParagraph"/>
+        <w:numPr>
+          <w:ilvl w:val="3"/>
+          <w:numId w:val="1"/>
+        </w:numPr>
+      </w:pPr>
+      <w:r>
+        <w:t>Cannot edit project to have start date after end date</w:t>
+      </w:r>
+    </w:p>
+    <w:p>
+      <w:pPr>
+        <w:pStyle w:val="ListParagraph"/>
+        <w:numPr>
+          <w:ilvl w:val="3"/>
+          <w:numId w:val="1"/>
+        </w:numPr>
+      </w:pPr>
+      <w:r>
+        <w:t>Can enter blank for dates and save it</w:t>
+      </w:r>
+    </w:p>
+    <w:p>
+      <w:pPr>
+        <w:pStyle w:val="ListParagraph"/>
+        <w:numPr>
+          <w:ilvl w:val="3"/>
+          <w:numId w:val="1"/>
+        </w:numPr>
+      </w:pPr>
+      <w:r>
+        <w:t>Can edit project</w:t>
+      </w:r>
+    </w:p>
+    <w:p>
+      <w:pPr>
+        <w:pStyle w:val="ListParagraph"/>
+        <w:numPr>
+          <w:ilvl w:val="2"/>
+          <w:numId w:val="1"/>
+        </w:numPr>
+      </w:pPr>
+      <w:r>
+        <w:t>Can download import template</w:t>
+      </w:r>
+    </w:p>
+    <w:p>
+      <w:pPr>
+        <w:pStyle w:val="ListParagraph"/>
+        <w:numPr>
+          <w:ilvl w:val="2"/>
+          <w:numId w:val="1"/>
+        </w:numPr>
+      </w:pPr>
+      <w:r>
+        <w:t>Can import customers/projects with template</w:t>
+      </w:r>
+    </w:p>
+    <w:p>
+      <w:pPr>
+        <w:pStyle w:val="ListParagraph"/>
+        <w:numPr>
+          <w:ilvl w:val="2"/>
+          <w:numId w:val="1"/>
+        </w:numPr>
+      </w:pPr>
+      <w:r>
+        <w:t>Can delete project</w:t>
+      </w:r>
+    </w:p>
+    <w:p>
+      <w:pPr>
+        <w:pStyle w:val="ListParagraph"/>
+        <w:numPr>
+          <w:ilvl w:val="3"/>
+          <w:numId w:val="1"/>
+        </w:numPr>
+      </w:pPr>
+      <w:r>
+        <w:t>Time entries for deleted projects show up</w:t>
+      </w:r>
+    </w:p>
+    <w:p>
+      <w:pPr>
+        <w:pStyle w:val="ListParagraph"/>
+        <w:numPr>
+          <w:ilvl w:val="3"/>
+          <w:numId w:val="1"/>
+        </w:numPr>
+      </w:pPr>
+      <w:r>
+        <w:t>They are disabled for users</w:t>
+      </w:r>
+    </w:p>
+    <w:p>
+      <w:pPr>
+        <w:pStyle w:val="ListParagraph"/>
+        <w:numPr>
+          <w:ilvl w:val="3"/>
+          <w:numId w:val="1"/>
+        </w:numPr>
+      </w:pPr>
+      <w:r>
+        <w:t>They are not disabled for managers</w:t>
+      </w:r>
+    </w:p>
+    <w:p>
+      <w:pPr>
+        <w:pStyle w:val="ListParagraph"/>
+        <w:numPr>
+          <w:ilvl w:val="3"/>
+          <w:numId w:val="1"/>
+        </w:numPr>
+      </w:pPr>
+      <w:r>
+        <w:t>Users cannot select deleted projects for new entries</w:t>
+      </w:r>
+    </w:p>
+    <w:p>
+      <w:pPr>
+        <w:pStyle w:val="ListParagraph"/>
+        <w:numPr>
+          <w:ilvl w:val="3"/>
+          <w:numId w:val="1"/>
+        </w:numPr>
+      </w:pPr>
+      <w:r>
+        <w:t>Managers can select deleted projects for new entries</w:t>
+      </w:r>
+    </w:p>
+    <w:p>
+      <w:pPr>
+        <w:pStyle w:val="ListParagraph"/>
+        <w:numPr>
+          <w:ilvl w:val="2"/>
+          <w:numId w:val="1"/>
+        </w:numPr>
+      </w:pPr>
+      <w:r>
+        <w:t>Can delete customer</w:t>
+      </w:r>
+    </w:p>
+    <w:p>
+      <w:pPr>
+        <w:pStyle w:val="ListParagraph"/>
+        <w:numPr>
+          <w:ilvl w:val="2"/>
+          <w:numId w:val="1"/>
+        </w:numPr>
+      </w:pPr>
+      <w:r>
+        <w:t>Can view project details, as user or manager</w:t>
+      </w:r>
+    </w:p>
+    <w:p>
+      <w:pPr>
+        <w:pStyle w:val="ListParagraph"/>
+        <w:numPr>
+          <w:ilvl w:val="1"/>
+          <w:numId w:val="1"/>
+        </w:numPr>
+      </w:pPr>
+      <w:r>
+        <w:t>Reports</w:t>
+      </w:r>
+    </w:p>
+    <w:p>
+      <w:pPr>
+        <w:pStyle w:val="ListParagraph"/>
+        <w:numPr>
+          <w:ilvl w:val="2"/>
+          <w:numId w:val="1"/>
+        </w:numPr>
+      </w:pPr>
+      <w:r>
+        <w:t>Cannot access page as user, only as manager</w:t>
+      </w:r>
+    </w:p>
+    <w:p>
+      <w:pPr>
+        <w:pStyle w:val="ListParagraph"/>
+        <w:numPr>
+          <w:ilvl w:val="2"/>
+          <w:numId w:val="1"/>
+        </w:numPr>
+      </w:pPr>
+      <w:r>
+        <w:t>Only users with subscription to TT in org are shown</w:t>
+      </w:r>
+    </w:p>
+    <w:p>
+      <w:pPr>
+        <w:pStyle w:val="ListParagraph"/>
+        <w:numPr>
+          <w:ilvl w:val="2"/>
+          <w:numId w:val="1"/>
+        </w:numPr>
+      </w:pPr>
+      <w:r>
+        <w:t>Can filter by user</w:t>
+      </w:r>
+    </w:p>
+    <w:p>
+      <w:pPr>
+        <w:pStyle w:val="ListParagraph"/>
+        <w:numPr>
+          <w:ilvl w:val="2"/>
+          <w:numId w:val="1"/>
+        </w:numPr>
+      </w:pPr>
+      <w:r>
+        <w:t>Only customers within org are shown</w:t>
+      </w:r>
+    </w:p>
+    <w:p>
+      <w:pPr>
+        <w:pStyle w:val="ListParagraph"/>
+        <w:numPr>
+          <w:ilvl w:val="2"/>
+          <w:numId w:val="1"/>
+        </w:numPr>
+      </w:pPr>
+      <w:r>
+        <w:t>Can filter by customer</w:t>
+      </w:r>
+    </w:p>
+    <w:p>
+      <w:pPr>
+        <w:pStyle w:val="ListParagraph"/>
+        <w:numPr>
+          <w:ilvl w:val="3"/>
+          <w:numId w:val="1"/>
+        </w:numPr>
+      </w:pPr>
+      <w:r>
+        <w:t>Only projects under that customer are shown</w:t>
+      </w:r>
+    </w:p>
+    <w:p>
+      <w:pPr>
+        <w:pStyle w:val="ListParagraph"/>
+        <w:numPr>
+          <w:ilvl w:val="3"/>
+          <w:numId w:val="1"/>
+        </w:numPr>
+      </w:pPr>
+      <w:r>
+        <w:t>Can</w:t>
+      </w:r>
+      <w:r>
+        <w:t xml:space="preserve"> filter by project</w:t>
+      </w:r>
+    </w:p>
+    <w:p>
+      <w:pPr>
+        <w:pStyle w:val="ListParagraph"/>
+        <w:numPr>
+          <w:ilvl w:val="2"/>
+          <w:numId w:val="1"/>
+        </w:numPr>
+      </w:pPr>
+      <w:r>
+        <w:t>Can filter by start/end date</w:t>
+      </w:r>
+    </w:p>
+    <w:p>
+      <w:pPr>
+        <w:pStyle w:val="ListParagraph"/>
+        <w:numPr>
+          <w:ilvl w:val="2"/>
+          <w:numId w:val="1"/>
+        </w:numPr>
+      </w:pPr>
+      <w:r>
+        <w:t>Cannot choose start date after end date</w:t>
+      </w:r>
+    </w:p>
+    <w:p>
+      <w:pPr>
+        <w:pStyle w:val="ListParagraph"/>
+        <w:numPr>
+          <w:ilvl w:val="2"/>
+          <w:numId w:val="1"/>
+        </w:numPr>
+      </w:pPr>
+      <w:r>
+        <w:t>Can preview valid selection</w:t>
+      </w:r>
+    </w:p>
+    <w:p>
+      <w:pPr>
+        <w:pStyle w:val="ListParagraph"/>
+        <w:numPr>
+          <w:ilvl w:val="3"/>
+          <w:numId w:val="1"/>
+        </w:numPr>
+      </w:pPr>
+      <w:r>
+        <w:t>Only shows users that match filter</w:t>
+      </w:r>
+    </w:p>
+    <w:p>
+      <w:pPr>
+        <w:pStyle w:val="ListParagraph"/>
+        <w:numPr>
+          <w:ilvl w:val="3"/>
+          <w:numId w:val="1"/>
+        </w:numPr>
+      </w:pPr>
+      <w:r>
+        <w:t>Only shows customers that match filter</w:t>
+      </w:r>
+    </w:p>
+    <w:p>
+      <w:pPr>
+        <w:pStyle w:val="ListParagraph"/>
+        <w:numPr>
+          <w:ilvl w:val="3"/>
+          <w:numId w:val="1"/>
+        </w:numPr>
+      </w:pPr>
+      <w:r>
+        <w:t>Only shows projects that match filter</w:t>
+      </w:r>
+    </w:p>
+    <w:p>
+      <w:pPr>
+        <w:pStyle w:val="ListParagraph"/>
+        <w:numPr>
+          <w:ilvl w:val="3"/>
+          <w:numId w:val="1"/>
+        </w:numPr>
+      </w:pPr>
+      <w:r>
+        <w:t>Only shows dates that match filter</w:t>
+      </w:r>
+    </w:p>
+    <w:p>
+      <w:pPr>
+        <w:pStyle w:val="ListParagraph"/>
+        <w:numPr>
+          <w:ilvl w:val="3"/>
+          <w:numId w:val="1"/>
+        </w:numPr>
+      </w:pPr>
+      <w:r>
+        <w:t>Filter settings are maintained</w:t>
+      </w:r>
+    </w:p>
+    <w:p>
+      <w:pPr>
+        <w:pStyle w:val="ListParagraph"/>
+        <w:numPr>
+          <w:ilvl w:val="2"/>
+          <w:numId w:val="1"/>
+        </w:numPr>
+      </w:pPr>
+      <w:r>
+        <w:t>Can export valid selection</w:t>
+      </w:r>
+    </w:p>
+    <w:p>
+      <w:pPr>
+        <w:pStyle w:val="ListParagraph"/>
+        <w:numPr>
+          <w:ilvl w:val="3"/>
+          <w:numId w:val="1"/>
+        </w:numPr>
+      </w:pPr>
+      <w:r>
+        <w:t>Only shows users that match filter</w:t>
+      </w:r>
+    </w:p>
+    <w:p>
+      <w:pPr>
+        <w:pStyle w:val="ListParagraph"/>
+        <w:numPr>
+          <w:ilvl w:val="3"/>
+          <w:numId w:val="1"/>
+        </w:numPr>
+      </w:pPr>
+      <w:r>
+        <w:t>Only shows customers that match filter</w:t>
+      </w:r>
+    </w:p>
+    <w:p>
+      <w:pPr>
+        <w:pStyle w:val="ListParagraph"/>
+        <w:numPr>
+          <w:ilvl w:val="3"/>
+          <w:numId w:val="1"/>
+        </w:numPr>
+      </w:pPr>
+      <w:r>
+        <w:lastRenderedPageBreak/>
+        <w:t>Only shows projects that match filter</w:t>
+      </w:r>
+    </w:p>
+    <w:p>
+      <w:pPr>
+        <w:pStyle w:val="ListParagraph"/>
+        <w:numPr>
+          <w:ilvl w:val="3"/>
+          <w:numId w:val="1"/>
+        </w:numPr>
+      </w:pPr>
+      <w:r>
+        <w:t>Only shows dates that match filter</w:t>
+      </w:r>
     </w:p>
     <w:p>
       <w:pPr>

</xml_diff>